<commit_message>
Updated basic scale script with Az module cmdlets and fixed issue which is raised by customers in github. Removed unwanted files from repository.
Removed files:
Config-MSI.json
Config-MSI.xml
Config.xml
basicScale-MSI.ps1
</commit_message>
<xml_diff>
--- a/wvd-sh/WVD scaling script/Azure WVD Auto-Scaling-v1.docx
+++ b/wvd-sh/WVD scaling script/Azure WVD Auto-Scaling-v1.docx
@@ -763,19 +763,42 @@
       </w:pPr>
       <w:ins w:id="28" w:author="Stefan Georgiev" w:date="2019-02-05T15:11:00Z">
         <w:r>
-          <w:t>Microsoft Azure Resource Manager PowerShell Module installed on the VM running the scheduled task</w:t>
+          <w:t>Microsoft</w:t>
         </w:r>
       </w:ins>
-      <w:commentRangeStart w:id="29"/>
-      <w:commentRangeStart w:id="30"/>
-      <w:commentRangeStart w:id="31"/>
-      <w:del w:id="32" w:author="Stefan Georgiev" w:date="2019-02-05T15:11:00Z">
+      <w:ins w:id="29" w:author="Viswanadham kudapu" w:date="2020-01-13T23:37:00Z">
+        <w:r>
+          <w:t xml:space="preserve"> Azure Power</w:t>
+        </w:r>
+      </w:ins>
+      <w:ins w:id="30" w:author="Viswanadham kudapu" w:date="2020-01-13T23:38:00Z">
+        <w:r>
+          <w:t>Shell</w:t>
+        </w:r>
+      </w:ins>
+      <w:ins w:id="31" w:author="Stefan Georgiev" w:date="2019-02-05T15:11:00Z">
+        <w:r>
+          <w:t xml:space="preserve"> Az</w:t>
+        </w:r>
+        <w:del w:id="32" w:author="Viswanadham kudapu" w:date="2020-01-13T23:37:00Z">
+          <w:r>
+            <w:delText>ure Resource Manager PowerShell</w:delText>
+          </w:r>
+        </w:del>
+        <w:r>
+          <w:t xml:space="preserve"> Module installed on the VM running the scheduled task</w:t>
+        </w:r>
+      </w:ins>
+      <w:commentRangeStart w:id="33"/>
+      <w:commentRangeStart w:id="34"/>
+      <w:commentRangeStart w:id="35"/>
+      <w:del w:id="36" w:author="Stefan Georgiev" w:date="2019-02-05T15:11:00Z">
         <w:r>
           <w:delText>Microsoft Azure Resource Manager PowerShell Module installed on the RD Connection Broker server</w:delText>
         </w:r>
       </w:del>
-      <w:ins w:id="33" w:author="Clark Nicholson" w:date="2019-01-24T14:28:00Z">
-        <w:del w:id="34" w:author="Stefan Georgiev" w:date="2019-02-05T15:11:00Z">
+      <w:ins w:id="37" w:author="Clark Nicholson" w:date="2019-01-24T14:28:00Z">
+        <w:del w:id="38" w:author="Stefan Georgiev" w:date="2019-02-05T15:11:00Z">
           <w:r>
             <w:delText>additional VM specified in prerequisite 3</w:delText>
           </w:r>
@@ -784,23 +807,23 @@
       <w:r>
         <w:t xml:space="preserve">. </w:t>
       </w:r>
-      <w:commentRangeEnd w:id="29"/>
-      <w:r>
-        <w:commentReference w:id="29"/>
-      </w:r>
-      <w:commentRangeEnd w:id="30"/>
+      <w:commentRangeEnd w:id="33"/>
+      <w:r>
+        <w:commentReference w:id="33"/>
+      </w:r>
+      <w:commentRangeEnd w:id="34"/>
       <w:r>
         <w:rPr>
           <w:rStyle w:val="CommentReference"/>
         </w:rPr>
-        <w:commentReference w:id="30"/>
-      </w:r>
-      <w:commentRangeEnd w:id="31"/>
+        <w:commentReference w:id="34"/>
+      </w:r>
+      <w:commentRangeEnd w:id="35"/>
       <w:r>
         <w:rPr>
           <w:rStyle w:val="CommentReference"/>
         </w:rPr>
-        <w:commentReference w:id="31"/>
+        <w:commentReference w:id="35"/>
       </w:r>
     </w:p>
     <w:p>
@@ -846,7 +869,7 @@
       <w:r>
         <w:t>The scheduled tasks that run</w:t>
       </w:r>
-      <w:del w:id="35" w:author="Clark Nicholson" w:date="2019-01-24T14:29:00Z">
+      <w:del w:id="39" w:author="Clark Nicholson" w:date="2019-01-24T14:29:00Z">
         <w:r>
           <w:delText>s</w:delText>
         </w:r>
@@ -854,21 +877,21 @@
       <w:r>
         <w:t xml:space="preserve"> scaling scripts must to be on a VM that is always on.</w:t>
       </w:r>
-      <w:commentRangeStart w:id="36"/>
-      <w:commentRangeStart w:id="37"/>
-      <w:commentRangeEnd w:id="36"/>
+      <w:commentRangeStart w:id="40"/>
+      <w:commentRangeStart w:id="41"/>
+      <w:commentRangeEnd w:id="40"/>
       <w:r>
         <w:rPr>
           <w:rStyle w:val="CommentReference"/>
         </w:rPr>
-        <w:commentReference w:id="36"/>
-      </w:r>
-      <w:commentRangeEnd w:id="37"/>
+        <w:commentReference w:id="40"/>
+      </w:r>
+      <w:commentRangeEnd w:id="41"/>
       <w:r>
         <w:rPr>
           <w:rStyle w:val="CommentReference"/>
         </w:rPr>
-        <w:commentReference w:id="37"/>
+        <w:commentReference w:id="41"/>
       </w:r>
     </w:p>
     <w:p>
@@ -891,7 +914,7 @@
           <w:numId w:val="4"/>
         </w:numPr>
         <w:rPr>
-          <w:ins w:id="39" w:author="Stefan Georgiev" w:date="2019-02-05T15:11:00Z"/>
+          <w:ins w:id="43" w:author="Stefan Georgiev" w:date="2019-02-05T15:11:00Z"/>
         </w:rPr>
       </w:pPr>
       <w:r>
@@ -900,12 +923,12 @@
       <w:r>
         <w:t xml:space="preserve">It is recommended to use service principals to </w:t>
       </w:r>
-      <w:del w:id="40" w:author="Clark Nicholson" w:date="2019-01-24T14:30:00Z">
+      <w:del w:id="44" w:author="Clark Nicholson" w:date="2019-01-24T14:30:00Z">
         <w:r>
           <w:delText xml:space="preserve">query </w:delText>
         </w:r>
       </w:del>
-      <w:ins w:id="41" w:author="Clark Nicholson" w:date="2019-01-24T14:30:00Z">
+      <w:ins w:id="45" w:author="Clark Nicholson" w:date="2019-01-24T14:30:00Z">
         <w:r>
           <w:t xml:space="preserve">access </w:t>
         </w:r>
@@ -913,7 +936,7 @@
       <w:r>
         <w:t>the Windows Virtual Desktop service</w:t>
       </w:r>
-      <w:ins w:id="42" w:author="Christian Montoya" w:date="2019-01-24T12:58:00Z">
+      <w:ins w:id="46" w:author="Christian Montoya" w:date="2019-01-24T12:58:00Z">
         <w:r>
           <w:t xml:space="preserve"> and Azur</w:t>
         </w:r>
@@ -933,37 +956,37 @@
           <w:numId w:val="4"/>
         </w:numPr>
       </w:pPr>
-      <w:ins w:id="43" w:author="Stefan Georgiev" w:date="2019-02-05T15:11:00Z">
+      <w:ins w:id="47" w:author="Stefan Georgiev" w:date="2019-02-05T15:11:00Z">
         <w:r>
           <w:t>Azure's SLA guarantee apply only to VMs in a</w:t>
         </w:r>
       </w:ins>
-      <w:ins w:id="44" w:author="Stefan Georgiev" w:date="2019-02-05T15:12:00Z">
+      <w:ins w:id="48" w:author="Stefan Georgiev" w:date="2019-02-05T15:12:00Z">
         <w:r>
           <w:t>n</w:t>
         </w:r>
       </w:ins>
-      <w:ins w:id="45" w:author="Stefan Georgiev" w:date="2019-02-05T15:11:00Z">
+      <w:ins w:id="49" w:author="Stefan Georgiev" w:date="2019-02-05T15:11:00Z">
         <w:r>
           <w:t xml:space="preserve"> availability set. </w:t>
         </w:r>
       </w:ins>
-      <w:ins w:id="46" w:author="Stefan Georgiev" w:date="2019-02-05T15:12:00Z">
+      <w:ins w:id="50" w:author="Stefan Georgiev" w:date="2019-02-05T15:12:00Z">
         <w:r>
           <w:t xml:space="preserve">Current document describes environment with </w:t>
         </w:r>
       </w:ins>
-      <w:ins w:id="47" w:author="Stefan Georgiev" w:date="2019-02-05T15:11:00Z">
+      <w:ins w:id="51" w:author="Stefan Georgiev" w:date="2019-02-05T15:11:00Z">
         <w:r>
           <w:t xml:space="preserve">single VM </w:t>
         </w:r>
       </w:ins>
-      <w:ins w:id="48" w:author="Stefan Georgiev" w:date="2019-02-05T15:12:00Z">
+      <w:ins w:id="52" w:author="Stefan Georgiev" w:date="2019-02-05T15:12:00Z">
         <w:r>
           <w:t xml:space="preserve">that is doing the scaling, this may </w:t>
         </w:r>
       </w:ins>
-      <w:ins w:id="49" w:author="Stefan Georgiev" w:date="2019-02-05T15:13:00Z">
+      <w:ins w:id="53" w:author="Stefan Georgiev" w:date="2019-02-05T15:13:00Z">
         <w:r>
           <w:t>not meet availability requirements.</w:t>
         </w:r>
@@ -1038,10 +1061,10 @@
         </w:rPr>
         <w:t>For example,</w:t>
       </w:r>
-      <w:commentRangeStart w:id="50"/>
-      <w:commentRangeStart w:id="51"/>
-      <w:commentRangeStart w:id="52"/>
-      <w:commentRangeStart w:id="53"/>
+      <w:commentRangeStart w:id="54"/>
+      <w:commentRangeStart w:id="55"/>
+      <w:commentRangeStart w:id="56"/>
+      <w:commentRangeStart w:id="57"/>
       <w:r>
         <w:rPr>
           <w:rFonts w:ascii="Calibri" w:hAnsi="Calibri" w:cs="Calibri"/>
@@ -1058,7 +1081,7 @@
         </w:rPr>
         <w:t>C:\</w:t>
       </w:r>
-      <w:ins w:id="54" w:author="Stefan Georgiev" w:date="2019-02-05T15:14:00Z">
+      <w:ins w:id="58" w:author="Stefan Georgiev" w:date="2019-02-05T15:14:00Z">
         <w:r>
           <w:rPr>
             <w:rFonts w:ascii="Calibri" w:hAnsi="Calibri" w:cs="Calibri"/>
@@ -1069,7 +1092,7 @@
           <w:t>scaling-HostPool1</w:t>
         </w:r>
       </w:ins>
-      <w:del w:id="55" w:author="Stefan Georgiev" w:date="2019-02-05T15:14:00Z">
+      <w:del w:id="59" w:author="Stefan Georgiev" w:date="2019-02-05T15:14:00Z">
         <w:r>
           <w:rPr>
             <w:rFonts w:ascii="Calibri" w:hAnsi="Calibri" w:cs="Calibri"/>
@@ -1083,30 +1106,30 @@
       <w:r>
         <w:t>)</w:t>
       </w:r>
-      <w:commentRangeEnd w:id="50"/>
-      <w:r>
-        <w:commentReference w:id="50"/>
-      </w:r>
-      <w:commentRangeEnd w:id="51"/>
+      <w:commentRangeEnd w:id="54"/>
+      <w:r>
+        <w:commentReference w:id="54"/>
+      </w:r>
+      <w:commentRangeEnd w:id="55"/>
       <w:r>
         <w:rPr>
           <w:rStyle w:val="CommentReference"/>
         </w:rPr>
-        <w:commentReference w:id="51"/>
-      </w:r>
-      <w:commentRangeEnd w:id="52"/>
+        <w:commentReference w:id="55"/>
+      </w:r>
+      <w:commentRangeEnd w:id="56"/>
       <w:r>
         <w:rPr>
           <w:rStyle w:val="CommentReference"/>
         </w:rPr>
-        <w:commentReference w:id="52"/>
-      </w:r>
-      <w:commentRangeEnd w:id="53"/>
+        <w:commentReference w:id="56"/>
+      </w:r>
+      <w:commentRangeEnd w:id="57"/>
       <w:r>
         <w:rPr>
           <w:rStyle w:val="CommentReference"/>
         </w:rPr>
-        <w:commentReference w:id="53"/>
+        <w:commentReference w:id="57"/>
       </w:r>
     </w:p>
     <w:p>
@@ -1117,8 +1140,8 @@
           <w:numId w:val="3"/>
         </w:numPr>
       </w:pPr>
-      <w:commentRangeStart w:id="58"/>
-      <w:commentRangeStart w:id="59"/>
+      <w:commentRangeStart w:id="62"/>
+      <w:commentRangeStart w:id="63"/>
       <w:r>
         <w:t xml:space="preserve">Download the </w:t>
       </w:r>
@@ -1196,19 +1219,19 @@
       <w:r>
         <w:t>.</w:t>
       </w:r>
-      <w:commentRangeEnd w:id="58"/>
+      <w:commentRangeEnd w:id="62"/>
       <w:r>
         <w:rPr>
           <w:rStyle w:val="CommentReference"/>
         </w:rPr>
-        <w:commentReference w:id="58"/>
-      </w:r>
-      <w:commentRangeEnd w:id="59"/>
+        <w:commentReference w:id="62"/>
+      </w:r>
+      <w:commentRangeEnd w:id="63"/>
       <w:r>
         <w:rPr>
           <w:rStyle w:val="CommentReference"/>
         </w:rPr>
-        <w:commentReference w:id="59"/>
+        <w:commentReference w:id="63"/>
       </w:r>
     </w:p>
     <w:p>
@@ -1238,19 +1261,18 @@
         <w:pStyle w:val="ListParagraph"/>
         <w:spacing w:after="0"/>
         <w:rPr>
-          <w:del w:id="61" w:author="Christian Montoya" w:date="2019-01-24T13:00:00Z"/>
+          <w:del w:id="65" w:author="Christian Montoya" w:date="2019-01-24T13:00:00Z"/>
           <w:rFonts w:ascii="Calibri" w:eastAsia="Times New Roman" w:hAnsi="Calibri" w:cs="Calibri"/>
           <w:color w:val="000000"/>
           <w:lang w:eastAsia="en-US"/>
         </w:rPr>
       </w:pPr>
-      <w:del w:id="62" w:author="Christian Montoya" w:date="2019-01-24T13:00:00Z">
+      <w:del w:id="66" w:author="Christian Montoya" w:date="2019-01-24T13:00:00Z">
         <w:r>
           <w:rPr>
             <w:rFonts w:ascii="Calibri" w:hAnsi="Calibri" w:cs="Calibri"/>
             <w:color w:val="000000"/>
           </w:rPr>
-          <w:lastRenderedPageBreak/>
           <w:delText>Open PowerShell I</w:delText>
         </w:r>
         <w:r>
@@ -1278,14 +1300,14 @@
         </w:numPr>
         <w:spacing w:before="0" w:beforeAutospacing="0" w:after="0" w:afterAutospacing="0"/>
         <w:rPr>
-          <w:ins w:id="63" w:author="Christian Montoya" w:date="2019-01-24T13:00:00Z"/>
+          <w:ins w:id="67" w:author="Christian Montoya" w:date="2019-01-24T13:00:00Z"/>
           <w:rFonts w:ascii="Calibri" w:hAnsi="Calibri" w:cs="Calibri"/>
           <w:color w:val="000000"/>
           <w:sz w:val="22"/>
           <w:szCs w:val="22"/>
         </w:rPr>
       </w:pPr>
-      <w:ins w:id="64" w:author="Christian Montoya" w:date="2019-01-24T13:00:00Z">
+      <w:ins w:id="68" w:author="Christian Montoya" w:date="2019-01-24T13:00:00Z">
         <w:r>
           <w:rPr>
             <w:rFonts w:ascii="Calibri" w:hAnsi="Calibri" w:cs="Calibri"/>
@@ -1328,6 +1350,7 @@
           <w:sz w:val="22"/>
           <w:szCs w:val="22"/>
         </w:rPr>
+        <w:lastRenderedPageBreak/>
         <w:t xml:space="preserve">Open the edit pane and load the </w:t>
       </w:r>
       <w:r>
@@ -1458,8 +1481,8 @@
         </w:rPr>
         <w:t xml:space="preserve"> -Scope Global -Value "</w:t>
       </w:r>
-      <w:commentRangeStart w:id="65"/>
-      <w:commentRangeStart w:id="66"/>
+      <w:commentRangeStart w:id="69"/>
+      <w:commentRangeStart w:id="70"/>
       <w:r>
         <w:rPr>
           <w:rFonts w:ascii="Calibri" w:hAnsi="Calibri" w:cs="Calibri"/>
@@ -1471,7 +1494,7 @@
         </w:rPr>
         <w:t>c:\</w:t>
       </w:r>
-      <w:ins w:id="67" w:author="Stefan Georgiev" w:date="2019-02-05T15:15:00Z">
+      <w:ins w:id="71" w:author="Stefan Georgiev" w:date="2019-02-05T15:15:00Z">
         <w:r>
           <w:rPr>
             <w:rFonts w:ascii="Calibri" w:hAnsi="Calibri" w:cs="Calibri"/>
@@ -1484,7 +1507,7 @@
           <w:t>scaling-HostPool1</w:t>
         </w:r>
       </w:ins>
-      <w:del w:id="68" w:author="Stefan Georgiev" w:date="2019-02-05T15:15:00Z">
+      <w:del w:id="72" w:author="Stefan Georgiev" w:date="2019-02-05T15:15:00Z">
         <w:r>
           <w:rPr>
             <w:rFonts w:ascii="Calibri" w:hAnsi="Calibri" w:cs="Calibri"/>
@@ -1508,18 +1531,18 @@
         </w:rPr>
         <w:t>"</w:t>
       </w:r>
-      <w:commentRangeEnd w:id="65"/>
-      <w:r>
-        <w:commentReference w:id="65"/>
-      </w:r>
-      <w:commentRangeEnd w:id="66"/>
+      <w:commentRangeEnd w:id="69"/>
+      <w:r>
+        <w:commentReference w:id="69"/>
+      </w:r>
+      <w:commentRangeEnd w:id="70"/>
       <w:r>
         <w:rPr>
           <w:rStyle w:val="CommentReference"/>
           <w:rFonts w:asciiTheme="minorHAnsi" w:eastAsiaTheme="minorEastAsia" w:hAnsiTheme="minorHAnsi" w:cstheme="minorBidi"/>
           <w:lang w:eastAsia="zh-CN"/>
         </w:rPr>
-        <w:commentReference w:id="66"/>
+        <w:commentReference w:id="70"/>
       </w:r>
     </w:p>
     <w:p>
@@ -1680,27 +1703,7 @@
           <w:sz w:val="22"/>
           <w:szCs w:val="22"/>
         </w:rPr>
-        <w:t xml:space="preserve">:  if using different service principals or standard account run the above command once for each account </w:t>
-      </w:r>
-      <w:proofErr w:type="gramStart"/>
-      <w:r>
-        <w:rPr>
-          <w:rFonts w:ascii="Calibri" w:hAnsi="Calibri" w:cs="Calibri"/>
-          <w:color w:val="000000"/>
-          <w:sz w:val="22"/>
-          <w:szCs w:val="22"/>
-        </w:rPr>
-        <w:t>in order to</w:t>
-      </w:r>
-      <w:proofErr w:type="gramEnd"/>
-      <w:r>
-        <w:rPr>
-          <w:rFonts w:ascii="Calibri" w:hAnsi="Calibri" w:cs="Calibri"/>
-          <w:color w:val="000000"/>
-          <w:sz w:val="22"/>
-          <w:szCs w:val="22"/>
-        </w:rPr>
-        <w:t xml:space="preserve"> create local stored credentials.</w:t>
+        <w:t>:  if using different service principals or standard account run the above command once for each account in order to create local stored credentials.</w:t>
       </w:r>
     </w:p>
     <w:p>
@@ -1751,7 +1754,7 @@
         <w:t>StoredCredential</w:t>
       </w:r>
       <w:proofErr w:type="spellEnd"/>
-      <w:del w:id="69" w:author="Stefan Georgiev [2]" w:date="2019-04-11T15:40:00Z">
+      <w:del w:id="73" w:author="Stefan Georgiev [2]" w:date="2019-04-11T15:40:00Z">
         <w:r>
           <w:rPr>
             <w:rFonts w:ascii="Calibri" w:hAnsi="Calibri" w:cs="Calibri"/>
@@ -1844,15 +1847,38 @@
           <w:right w:w="0" w:type="dxa"/>
         </w:tblCellMar>
         <w:tblLook w:val="04A0" w:firstRow="1" w:lastRow="0" w:firstColumn="1" w:lastColumn="0" w:noHBand="0" w:noVBand="1"/>
+        <w:tblPrChange w:id="74" w:author="Viswanadham kudapu" w:date="2020-01-13T23:38:00Z">
+          <w:tblPr>
+            <w:tblW w:w="0" w:type="auto"/>
+            <w:tblInd w:w="1020" w:type="dxa"/>
+            <w:tblBorders>
+              <w:top w:val="single" w:sz="8" w:space="0" w:color="A3A3A3"/>
+              <w:left w:val="single" w:sz="8" w:space="0" w:color="A3A3A3"/>
+              <w:bottom w:val="single" w:sz="8" w:space="0" w:color="A3A3A3"/>
+              <w:right w:val="single" w:sz="8" w:space="0" w:color="A3A3A3"/>
+            </w:tblBorders>
+            <w:tblCellMar>
+              <w:left w:w="0" w:type="dxa"/>
+              <w:right w:w="0" w:type="dxa"/>
+            </w:tblCellMar>
+            <w:tblLook w:val="04A0" w:firstRow="1" w:lastRow="0" w:firstColumn="1" w:lastColumn="0" w:noHBand="0" w:noVBand="1"/>
+          </w:tblPr>
+        </w:tblPrChange>
       </w:tblPr>
       <w:tblGrid>
         <w:gridCol w:w="3151"/>
         <w:gridCol w:w="5169"/>
+        <w:tblGridChange w:id="75">
+          <w:tblGrid>
+            <w:gridCol w:w="3151"/>
+            <w:gridCol w:w="5169"/>
+          </w:tblGrid>
+        </w:tblGridChange>
       </w:tblGrid>
       <w:tr>
         <w:tc>
           <w:tcPr>
-            <w:tcW w:w="2722" w:type="dxa"/>
+            <w:tcW w:w="3151" w:type="dxa"/>
             <w:tcBorders>
               <w:top w:val="single" w:sz="8" w:space="0" w:color="A3A3A3"/>
               <w:left w:val="single" w:sz="8" w:space="0" w:color="A3A3A3"/>
@@ -1866,6 +1892,24 @@
               <w:right w:w="80" w:type="dxa"/>
             </w:tcMar>
             <w:hideMark/>
+            <w:tcPrChange w:id="76" w:author="Viswanadham kudapu" w:date="2020-01-13T23:38:00Z">
+              <w:tcPr>
+                <w:tcW w:w="2722" w:type="dxa"/>
+                <w:tcBorders>
+                  <w:top w:val="single" w:sz="8" w:space="0" w:color="A3A3A3"/>
+                  <w:left w:val="single" w:sz="8" w:space="0" w:color="A3A3A3"/>
+                  <w:bottom w:val="single" w:sz="8" w:space="0" w:color="A3A3A3"/>
+                  <w:right w:val="single" w:sz="8" w:space="0" w:color="A3A3A3"/>
+                </w:tcBorders>
+                <w:tcMar>
+                  <w:top w:w="80" w:type="dxa"/>
+                  <w:left w:w="80" w:type="dxa"/>
+                  <w:bottom w:w="80" w:type="dxa"/>
+                  <w:right w:w="80" w:type="dxa"/>
+                </w:tcMar>
+                <w:hideMark/>
+              </w:tcPr>
+            </w:tcPrChange>
           </w:tcPr>
           <w:p>
             <w:pPr>
@@ -1891,7 +1935,7 @@
         </w:tc>
         <w:tc>
           <w:tcPr>
-            <w:tcW w:w="10659" w:type="dxa"/>
+            <w:tcW w:w="5169" w:type="dxa"/>
             <w:tcBorders>
               <w:top w:val="single" w:sz="8" w:space="0" w:color="A3A3A3"/>
               <w:left w:val="single" w:sz="8" w:space="0" w:color="A3A3A3"/>
@@ -1905,6 +1949,24 @@
               <w:right w:w="80" w:type="dxa"/>
             </w:tcMar>
             <w:hideMark/>
+            <w:tcPrChange w:id="77" w:author="Viswanadham kudapu" w:date="2020-01-13T23:38:00Z">
+              <w:tcPr>
+                <w:tcW w:w="10659" w:type="dxa"/>
+                <w:tcBorders>
+                  <w:top w:val="single" w:sz="8" w:space="0" w:color="A3A3A3"/>
+                  <w:left w:val="single" w:sz="8" w:space="0" w:color="A3A3A3"/>
+                  <w:bottom w:val="single" w:sz="8" w:space="0" w:color="A3A3A3"/>
+                  <w:right w:val="single" w:sz="8" w:space="0" w:color="A3A3A3"/>
+                </w:tcBorders>
+                <w:tcMar>
+                  <w:top w:w="80" w:type="dxa"/>
+                  <w:left w:w="80" w:type="dxa"/>
+                  <w:bottom w:w="80" w:type="dxa"/>
+                  <w:right w:w="80" w:type="dxa"/>
+                </w:tcMar>
+                <w:hideMark/>
+              </w:tcPr>
+            </w:tcPrChange>
           </w:tcPr>
           <w:p>
             <w:pPr>
@@ -1932,7 +1994,7 @@
       <w:tr>
         <w:tc>
           <w:tcPr>
-            <w:tcW w:w="2722" w:type="dxa"/>
+            <w:tcW w:w="3151" w:type="dxa"/>
             <w:tcBorders>
               <w:top w:val="single" w:sz="8" w:space="0" w:color="A3A3A3"/>
               <w:left w:val="single" w:sz="8" w:space="0" w:color="A3A3A3"/>
@@ -1946,6 +2008,24 @@
               <w:right w:w="80" w:type="dxa"/>
             </w:tcMar>
             <w:hideMark/>
+            <w:tcPrChange w:id="78" w:author="Viswanadham kudapu" w:date="2020-01-13T23:38:00Z">
+              <w:tcPr>
+                <w:tcW w:w="2722" w:type="dxa"/>
+                <w:tcBorders>
+                  <w:top w:val="single" w:sz="8" w:space="0" w:color="A3A3A3"/>
+                  <w:left w:val="single" w:sz="8" w:space="0" w:color="A3A3A3"/>
+                  <w:bottom w:val="single" w:sz="8" w:space="0" w:color="A3A3A3"/>
+                  <w:right w:val="single" w:sz="8" w:space="0" w:color="A3A3A3"/>
+                </w:tcBorders>
+                <w:tcMar>
+                  <w:top w:w="80" w:type="dxa"/>
+                  <w:left w:w="80" w:type="dxa"/>
+                  <w:bottom w:w="80" w:type="dxa"/>
+                  <w:right w:w="80" w:type="dxa"/>
+                </w:tcMar>
+                <w:hideMark/>
+              </w:tcPr>
+            </w:tcPrChange>
           </w:tcPr>
           <w:p>
             <w:pPr>
@@ -1971,7 +2051,7 @@
         </w:tc>
         <w:tc>
           <w:tcPr>
-            <w:tcW w:w="10659" w:type="dxa"/>
+            <w:tcW w:w="5169" w:type="dxa"/>
             <w:tcBorders>
               <w:top w:val="single" w:sz="8" w:space="0" w:color="A3A3A3"/>
               <w:left w:val="single" w:sz="8" w:space="0" w:color="A3A3A3"/>
@@ -1985,6 +2065,24 @@
               <w:right w:w="80" w:type="dxa"/>
             </w:tcMar>
             <w:hideMark/>
+            <w:tcPrChange w:id="79" w:author="Viswanadham kudapu" w:date="2020-01-13T23:38:00Z">
+              <w:tcPr>
+                <w:tcW w:w="10659" w:type="dxa"/>
+                <w:tcBorders>
+                  <w:top w:val="single" w:sz="8" w:space="0" w:color="A3A3A3"/>
+                  <w:left w:val="single" w:sz="8" w:space="0" w:color="A3A3A3"/>
+                  <w:bottom w:val="single" w:sz="8" w:space="0" w:color="A3A3A3"/>
+                  <w:right w:val="single" w:sz="8" w:space="0" w:color="A3A3A3"/>
+                </w:tcBorders>
+                <w:tcMar>
+                  <w:top w:w="80" w:type="dxa"/>
+                  <w:left w:w="80" w:type="dxa"/>
+                  <w:bottom w:w="80" w:type="dxa"/>
+                  <w:right w:w="80" w:type="dxa"/>
+                </w:tcMar>
+                <w:hideMark/>
+              </w:tcPr>
+            </w:tcPrChange>
           </w:tcPr>
           <w:p>
             <w:pPr>
@@ -2004,7 +2102,7 @@
               </w:rPr>
               <w:t xml:space="preserve">Azure </w:t>
             </w:r>
-            <w:ins w:id="70" w:author="Clark Nicholson" w:date="2019-01-24T14:38:00Z">
+            <w:ins w:id="80" w:author="Clark Nicholson" w:date="2019-01-24T14:38:00Z">
               <w:r>
                 <w:rPr>
                   <w:rFonts w:ascii="Calibri" w:hAnsi="Calibri" w:cs="Calibri"/>
@@ -2022,7 +2120,7 @@
               </w:rPr>
               <w:t xml:space="preserve">Tenant Id that </w:t>
             </w:r>
-            <w:ins w:id="71" w:author="Stefan Georgiev" w:date="2019-02-05T15:16:00Z">
+            <w:ins w:id="81" w:author="Stefan Georgiev" w:date="2019-02-05T15:16:00Z">
               <w:r>
                 <w:rPr>
                   <w:rFonts w:ascii="Calibri" w:hAnsi="Calibri" w:cs="Calibri"/>
@@ -2040,9 +2138,9 @@
                 <w:t>ociates</w:t>
               </w:r>
             </w:ins>
-            <w:commentRangeStart w:id="72"/>
-            <w:commentRangeStart w:id="73"/>
-            <w:del w:id="74" w:author="Stefan Georgiev" w:date="2019-02-05T15:16:00Z">
+            <w:commentRangeStart w:id="82"/>
+            <w:commentRangeStart w:id="83"/>
+            <w:del w:id="84" w:author="Stefan Georgiev" w:date="2019-02-05T15:16:00Z">
               <w:r>
                 <w:rPr>
                   <w:rFonts w:ascii="Calibri" w:hAnsi="Calibri" w:cs="Calibri"/>
@@ -2060,23 +2158,23 @@
               </w:rPr>
               <w:t xml:space="preserve"> </w:t>
             </w:r>
-            <w:commentRangeEnd w:id="72"/>
+            <w:commentRangeEnd w:id="82"/>
             <w:r>
               <w:rPr>
                 <w:rStyle w:val="CommentReference"/>
                 <w:rFonts w:asciiTheme="minorHAnsi" w:eastAsiaTheme="minorEastAsia" w:hAnsiTheme="minorHAnsi" w:cstheme="minorBidi"/>
                 <w:lang w:eastAsia="zh-CN"/>
               </w:rPr>
-              <w:commentReference w:id="72"/>
+              <w:commentReference w:id="82"/>
             </w:r>
-            <w:commentRangeEnd w:id="73"/>
+            <w:commentRangeEnd w:id="83"/>
             <w:r>
               <w:rPr>
                 <w:rStyle w:val="CommentReference"/>
                 <w:rFonts w:asciiTheme="minorHAnsi" w:eastAsiaTheme="minorEastAsia" w:hAnsiTheme="minorHAnsi" w:cstheme="minorBidi"/>
                 <w:lang w:eastAsia="zh-CN"/>
               </w:rPr>
-              <w:commentReference w:id="73"/>
+              <w:commentReference w:id="83"/>
             </w:r>
             <w:r>
               <w:rPr>
@@ -2086,7 +2184,7 @@
               </w:rPr>
               <w:t xml:space="preserve">the </w:t>
             </w:r>
-            <w:del w:id="75" w:author="Stefan Georgiev" w:date="2019-02-05T15:16:00Z">
+            <w:del w:id="85" w:author="Stefan Georgiev" w:date="2019-02-05T15:16:00Z">
               <w:r>
                 <w:rPr>
                   <w:rFonts w:ascii="Calibri" w:hAnsi="Calibri" w:cs="Calibri"/>
@@ -2108,9 +2206,12 @@
         </w:tc>
       </w:tr>
       <w:tr>
+        <w:trPr>
+          <w:del w:id="86" w:author="Viswanadham kudapu" w:date="2020-01-13T23:38:00Z"/>
+        </w:trPr>
         <w:tc>
           <w:tcPr>
-            <w:tcW w:w="2722" w:type="dxa"/>
+            <w:tcW w:w="3151" w:type="dxa"/>
             <w:tcBorders>
               <w:top w:val="single" w:sz="8" w:space="0" w:color="A3A3A3"/>
               <w:left w:val="single" w:sz="8" w:space="0" w:color="A3A3A3"/>
@@ -2124,32 +2225,51 @@
               <w:right w:w="80" w:type="dxa"/>
             </w:tcMar>
             <w:hideMark/>
+            <w:tcPrChange w:id="87" w:author="Viswanadham kudapu" w:date="2020-01-13T23:38:00Z">
+              <w:tcPr>
+                <w:tcW w:w="2722" w:type="dxa"/>
+                <w:tcBorders>
+                  <w:top w:val="single" w:sz="8" w:space="0" w:color="A3A3A3"/>
+                  <w:left w:val="single" w:sz="8" w:space="0" w:color="A3A3A3"/>
+                  <w:bottom w:val="single" w:sz="8" w:space="0" w:color="A3A3A3"/>
+                  <w:right w:val="single" w:sz="8" w:space="0" w:color="A3A3A3"/>
+                </w:tcBorders>
+                <w:tcMar>
+                  <w:top w:w="80" w:type="dxa"/>
+                  <w:left w:w="80" w:type="dxa"/>
+                  <w:bottom w:w="80" w:type="dxa"/>
+                  <w:right w:w="80" w:type="dxa"/>
+                </w:tcMar>
+                <w:hideMark/>
+              </w:tcPr>
+            </w:tcPrChange>
           </w:tcPr>
           <w:p>
             <w:pPr>
               <w:pStyle w:val="NormalWeb"/>
               <w:spacing w:before="0" w:beforeAutospacing="0" w:after="0" w:afterAutospacing="0"/>
               <w:rPr>
+                <w:del w:id="88" w:author="Viswanadham kudapu" w:date="2020-01-13T23:38:00Z"/>
                 <w:rFonts w:ascii="Calibri" w:hAnsi="Calibri" w:cs="Calibri"/>
                 <w:sz w:val="22"/>
                 <w:szCs w:val="22"/>
               </w:rPr>
             </w:pPr>
-            <w:proofErr w:type="spellStart"/>
-            <w:r>
-              <w:rPr>
-                <w:rFonts w:ascii="Calibri" w:hAnsi="Calibri" w:cs="Calibri"/>
-                <w:sz w:val="22"/>
-                <w:szCs w:val="22"/>
-              </w:rPr>
-              <w:t>AADApplicationId</w:t>
-            </w:r>
-            <w:proofErr w:type="spellEnd"/>
+            <w:del w:id="89" w:author="Viswanadham kudapu" w:date="2020-01-13T23:38:00Z">
+              <w:r>
+                <w:rPr>
+                  <w:rFonts w:ascii="Calibri" w:hAnsi="Calibri" w:cs="Calibri"/>
+                  <w:sz w:val="22"/>
+                  <w:szCs w:val="22"/>
+                </w:rPr>
+                <w:delText>AADApplicationId</w:delText>
+              </w:r>
+            </w:del>
           </w:p>
         </w:tc>
         <w:tc>
           <w:tcPr>
-            <w:tcW w:w="10659" w:type="dxa"/>
+            <w:tcW w:w="5169" w:type="dxa"/>
             <w:tcBorders>
               <w:top w:val="single" w:sz="8" w:space="0" w:color="A3A3A3"/>
               <w:left w:val="single" w:sz="8" w:space="0" w:color="A3A3A3"/>
@@ -2163,32 +2283,56 @@
               <w:right w:w="80" w:type="dxa"/>
             </w:tcMar>
             <w:hideMark/>
+            <w:tcPrChange w:id="90" w:author="Viswanadham kudapu" w:date="2020-01-13T23:38:00Z">
+              <w:tcPr>
+                <w:tcW w:w="10659" w:type="dxa"/>
+                <w:tcBorders>
+                  <w:top w:val="single" w:sz="8" w:space="0" w:color="A3A3A3"/>
+                  <w:left w:val="single" w:sz="8" w:space="0" w:color="A3A3A3"/>
+                  <w:bottom w:val="single" w:sz="8" w:space="0" w:color="A3A3A3"/>
+                  <w:right w:val="single" w:sz="8" w:space="0" w:color="A3A3A3"/>
+                </w:tcBorders>
+                <w:tcMar>
+                  <w:top w:w="80" w:type="dxa"/>
+                  <w:left w:w="80" w:type="dxa"/>
+                  <w:bottom w:w="80" w:type="dxa"/>
+                  <w:right w:w="80" w:type="dxa"/>
+                </w:tcMar>
+                <w:hideMark/>
+              </w:tcPr>
+            </w:tcPrChange>
           </w:tcPr>
           <w:p>
             <w:pPr>
               <w:pStyle w:val="NormalWeb"/>
               <w:spacing w:before="0" w:beforeAutospacing="0" w:after="0" w:afterAutospacing="0"/>
               <w:rPr>
+                <w:del w:id="91" w:author="Viswanadham kudapu" w:date="2020-01-13T23:38:00Z"/>
                 <w:rFonts w:ascii="Calibri" w:hAnsi="Calibri" w:cs="Calibri"/>
                 <w:sz w:val="22"/>
                 <w:szCs w:val="22"/>
               </w:rPr>
             </w:pPr>
-            <w:r>
-              <w:rPr>
-                <w:rFonts w:ascii="Calibri" w:hAnsi="Calibri" w:cs="Calibri"/>
-                <w:sz w:val="22"/>
-                <w:szCs w:val="22"/>
-              </w:rPr>
-              <w:t xml:space="preserve">Service principal application id </w:t>
-            </w:r>
+            <w:del w:id="92" w:author="Viswanadham kudapu" w:date="2020-01-13T23:38:00Z">
+              <w:r>
+                <w:rPr>
+                  <w:rFonts w:ascii="Calibri" w:hAnsi="Calibri" w:cs="Calibri"/>
+                  <w:sz w:val="22"/>
+                  <w:szCs w:val="22"/>
+                </w:rPr>
+                <w:delText xml:space="preserve">Service principal application id </w:delText>
+              </w:r>
+            </w:del>
           </w:p>
         </w:tc>
       </w:tr>
       <w:tr>
+        <w:trPr>
+          <w:del w:id="93" w:author="Viswanadham kudapu" w:date="2020-01-13T23:39:00Z"/>
+        </w:trPr>
         <w:tc>
           <w:tcPr>
-            <w:tcW w:w="2722" w:type="dxa"/>
+            <w:tcW w:w="3151" w:type="dxa"/>
             <w:tcBorders>
               <w:top w:val="single" w:sz="8" w:space="0" w:color="A3A3A3"/>
               <w:left w:val="single" w:sz="8" w:space="0" w:color="A3A3A3"/>
@@ -2202,32 +2346,53 @@
               <w:right w:w="80" w:type="dxa"/>
             </w:tcMar>
             <w:hideMark/>
+            <w:tcPrChange w:id="94" w:author="Viswanadham kudapu" w:date="2020-01-13T23:38:00Z">
+              <w:tcPr>
+                <w:tcW w:w="2722" w:type="dxa"/>
+                <w:tcBorders>
+                  <w:top w:val="single" w:sz="8" w:space="0" w:color="A3A3A3"/>
+                  <w:left w:val="single" w:sz="8" w:space="0" w:color="A3A3A3"/>
+                  <w:bottom w:val="single" w:sz="8" w:space="0" w:color="A3A3A3"/>
+                  <w:right w:val="single" w:sz="8" w:space="0" w:color="A3A3A3"/>
+                </w:tcBorders>
+                <w:tcMar>
+                  <w:top w:w="80" w:type="dxa"/>
+                  <w:left w:w="80" w:type="dxa"/>
+                  <w:bottom w:w="80" w:type="dxa"/>
+                  <w:right w:w="80" w:type="dxa"/>
+                </w:tcMar>
+                <w:hideMark/>
+              </w:tcPr>
+            </w:tcPrChange>
           </w:tcPr>
           <w:p>
             <w:pPr>
               <w:pStyle w:val="NormalWeb"/>
               <w:spacing w:before="0" w:beforeAutospacing="0" w:after="0" w:afterAutospacing="0"/>
               <w:rPr>
+                <w:del w:id="95" w:author="Viswanadham kudapu" w:date="2020-01-13T23:39:00Z"/>
                 <w:rFonts w:ascii="Calibri" w:hAnsi="Calibri" w:cs="Calibri"/>
                 <w:sz w:val="22"/>
                 <w:szCs w:val="22"/>
               </w:rPr>
             </w:pPr>
-            <w:proofErr w:type="spellStart"/>
-            <w:r>
-              <w:rPr>
-                <w:rFonts w:ascii="Calibri" w:hAnsi="Calibri" w:cs="Calibri"/>
-                <w:sz w:val="22"/>
-                <w:szCs w:val="22"/>
-              </w:rPr>
-              <w:t>AADServicePrincipalSecret</w:t>
-            </w:r>
-            <w:proofErr w:type="spellEnd"/>
+            <w:bookmarkStart w:id="96" w:name="_GoBack"/>
+            <w:bookmarkEnd w:id="96"/>
+            <w:del w:id="97" w:author="Viswanadham kudapu" w:date="2020-01-13T23:39:00Z">
+              <w:r>
+                <w:rPr>
+                  <w:rFonts w:ascii="Calibri" w:hAnsi="Calibri" w:cs="Calibri"/>
+                  <w:sz w:val="22"/>
+                  <w:szCs w:val="22"/>
+                </w:rPr>
+                <w:delText>AADServicePrincipalSecret</w:delText>
+              </w:r>
+            </w:del>
           </w:p>
         </w:tc>
         <w:tc>
           <w:tcPr>
-            <w:tcW w:w="10659" w:type="dxa"/>
+            <w:tcW w:w="5169" w:type="dxa"/>
             <w:tcBorders>
               <w:top w:val="single" w:sz="8" w:space="0" w:color="A3A3A3"/>
               <w:left w:val="single" w:sz="8" w:space="0" w:color="A3A3A3"/>
@@ -2241,42 +2406,63 @@
               <w:right w:w="80" w:type="dxa"/>
             </w:tcMar>
             <w:hideMark/>
+            <w:tcPrChange w:id="98" w:author="Viswanadham kudapu" w:date="2020-01-13T23:38:00Z">
+              <w:tcPr>
+                <w:tcW w:w="10659" w:type="dxa"/>
+                <w:tcBorders>
+                  <w:top w:val="single" w:sz="8" w:space="0" w:color="A3A3A3"/>
+                  <w:left w:val="single" w:sz="8" w:space="0" w:color="A3A3A3"/>
+                  <w:bottom w:val="single" w:sz="8" w:space="0" w:color="A3A3A3"/>
+                  <w:right w:val="single" w:sz="8" w:space="0" w:color="A3A3A3"/>
+                </w:tcBorders>
+                <w:tcMar>
+                  <w:top w:w="80" w:type="dxa"/>
+                  <w:left w:w="80" w:type="dxa"/>
+                  <w:bottom w:w="80" w:type="dxa"/>
+                  <w:right w:w="80" w:type="dxa"/>
+                </w:tcMar>
+                <w:hideMark/>
+              </w:tcPr>
+            </w:tcPrChange>
           </w:tcPr>
           <w:p>
             <w:pPr>
               <w:pStyle w:val="NormalWeb"/>
               <w:spacing w:before="0" w:beforeAutospacing="0" w:after="0" w:afterAutospacing="0"/>
               <w:rPr>
+                <w:del w:id="99" w:author="Viswanadham kudapu" w:date="2020-01-13T23:39:00Z"/>
                 <w:rFonts w:ascii="Calibri" w:hAnsi="Calibri" w:cs="Calibri"/>
                 <w:sz w:val="22"/>
                 <w:szCs w:val="22"/>
               </w:rPr>
             </w:pPr>
-            <w:r>
-              <w:rPr>
-                <w:rFonts w:ascii="Calibri" w:hAnsi="Calibri" w:cs="Calibri"/>
-                <w:sz w:val="22"/>
-                <w:szCs w:val="22"/>
-              </w:rPr>
-              <w:t xml:space="preserve">This can be entered during the testing phase but is to be kept empty once credentials are created with </w:t>
-            </w:r>
-            <w:r>
-              <w:rPr>
-                <w:rFonts w:ascii="Calibri" w:hAnsi="Calibri" w:cs="Calibri"/>
-                <w:b/>
-                <w:bCs/>
-                <w:sz w:val="22"/>
-                <w:szCs w:val="22"/>
-              </w:rPr>
-              <w:t>Functions-PSStoredCredentials.ps1</w:t>
-            </w:r>
+            <w:del w:id="100" w:author="Viswanadham kudapu" w:date="2020-01-13T23:39:00Z">
+              <w:r>
+                <w:rPr>
+                  <w:rFonts w:ascii="Calibri" w:hAnsi="Calibri" w:cs="Calibri"/>
+                  <w:sz w:val="22"/>
+                  <w:szCs w:val="22"/>
+                </w:rPr>
+                <w:delText xml:space="preserve">This can be entered during the testing phase but is to be kept empty once credentials are created with </w:delText>
+              </w:r>
+              <w:r>
+                <w:rPr>
+                  <w:rFonts w:ascii="Calibri" w:hAnsi="Calibri" w:cs="Calibri"/>
+                  <w:b/>
+                  <w:bCs/>
+                  <w:sz w:val="22"/>
+                  <w:szCs w:val="22"/>
+                </w:rPr>
+                <w:delText>Functions-PSStoredCredentials.ps1</w:delText>
+              </w:r>
+            </w:del>
           </w:p>
         </w:tc>
       </w:tr>
       <w:tr>
         <w:tc>
           <w:tcPr>
-            <w:tcW w:w="2722" w:type="dxa"/>
+            <w:tcW w:w="3151" w:type="dxa"/>
             <w:tcBorders>
               <w:top w:val="single" w:sz="8" w:space="0" w:color="A3A3A3"/>
               <w:left w:val="single" w:sz="8" w:space="0" w:color="A3A3A3"/>
@@ -2290,6 +2476,24 @@
               <w:right w:w="80" w:type="dxa"/>
             </w:tcMar>
             <w:hideMark/>
+            <w:tcPrChange w:id="101" w:author="Viswanadham kudapu" w:date="2020-01-13T23:38:00Z">
+              <w:tcPr>
+                <w:tcW w:w="2722" w:type="dxa"/>
+                <w:tcBorders>
+                  <w:top w:val="single" w:sz="8" w:space="0" w:color="A3A3A3"/>
+                  <w:left w:val="single" w:sz="8" w:space="0" w:color="A3A3A3"/>
+                  <w:bottom w:val="single" w:sz="8" w:space="0" w:color="A3A3A3"/>
+                  <w:right w:val="single" w:sz="8" w:space="0" w:color="A3A3A3"/>
+                </w:tcBorders>
+                <w:tcMar>
+                  <w:top w:w="80" w:type="dxa"/>
+                  <w:left w:w="80" w:type="dxa"/>
+                  <w:bottom w:w="80" w:type="dxa"/>
+                  <w:right w:w="80" w:type="dxa"/>
+                </w:tcMar>
+                <w:hideMark/>
+              </w:tcPr>
+            </w:tcPrChange>
           </w:tcPr>
           <w:p>
             <w:pPr>
@@ -2310,7 +2514,7 @@
               </w:rPr>
               <w:t>currentAzureSubscription</w:t>
             </w:r>
-            <w:ins w:id="76" w:author="Stefan Georgiev [2]" w:date="2019-02-26T07:45:00Z">
+            <w:ins w:id="102" w:author="Stefan Georgiev [2]" w:date="2019-02-26T07:45:00Z">
               <w:r>
                 <w:rPr>
                   <w:rFonts w:ascii="Calibri" w:hAnsi="Calibri" w:cs="Calibri"/>
@@ -2321,7 +2525,7 @@
               </w:r>
             </w:ins>
             <w:proofErr w:type="spellEnd"/>
-            <w:del w:id="77" w:author="Stefan Georgiev [2]" w:date="2019-02-26T07:45:00Z">
+            <w:del w:id="103" w:author="Stefan Georgiev [2]" w:date="2019-02-26T07:45:00Z">
               <w:r>
                 <w:rPr>
                   <w:rFonts w:ascii="Calibri" w:hAnsi="Calibri" w:cs="Calibri"/>
@@ -2335,7 +2539,7 @@
         </w:tc>
         <w:tc>
           <w:tcPr>
-            <w:tcW w:w="10659" w:type="dxa"/>
+            <w:tcW w:w="5169" w:type="dxa"/>
             <w:tcBorders>
               <w:top w:val="single" w:sz="8" w:space="0" w:color="A3A3A3"/>
               <w:left w:val="single" w:sz="8" w:space="0" w:color="A3A3A3"/>
@@ -2349,6 +2553,24 @@
               <w:right w:w="80" w:type="dxa"/>
             </w:tcMar>
             <w:hideMark/>
+            <w:tcPrChange w:id="104" w:author="Viswanadham kudapu" w:date="2020-01-13T23:38:00Z">
+              <w:tcPr>
+                <w:tcW w:w="10659" w:type="dxa"/>
+                <w:tcBorders>
+                  <w:top w:val="single" w:sz="8" w:space="0" w:color="A3A3A3"/>
+                  <w:left w:val="single" w:sz="8" w:space="0" w:color="A3A3A3"/>
+                  <w:bottom w:val="single" w:sz="8" w:space="0" w:color="A3A3A3"/>
+                  <w:right w:val="single" w:sz="8" w:space="0" w:color="A3A3A3"/>
+                </w:tcBorders>
+                <w:tcMar>
+                  <w:top w:w="80" w:type="dxa"/>
+                  <w:left w:w="80" w:type="dxa"/>
+                  <w:bottom w:w="80" w:type="dxa"/>
+                  <w:right w:w="80" w:type="dxa"/>
+                </w:tcMar>
+                <w:hideMark/>
+              </w:tcPr>
+            </w:tcPrChange>
           </w:tcPr>
           <w:p>
             <w:pPr>
@@ -2360,7 +2582,7 @@
                 <w:szCs w:val="22"/>
               </w:rPr>
             </w:pPr>
-            <w:ins w:id="78" w:author="Stefan Georgiev [2]" w:date="2019-02-26T07:45:00Z">
+            <w:ins w:id="105" w:author="Stefan Georgiev [2]" w:date="2019-02-26T07:45:00Z">
               <w:r>
                 <w:rPr>
                   <w:rFonts w:ascii="Calibri" w:hAnsi="Calibri" w:cs="Calibri"/>
@@ -2370,7 +2592,7 @@
                 <w:t>I</w:t>
               </w:r>
             </w:ins>
-            <w:del w:id="79" w:author="Stefan Georgiev [2]" w:date="2019-02-26T07:45:00Z">
+            <w:del w:id="106" w:author="Stefan Georgiev [2]" w:date="2019-02-26T07:45:00Z">
               <w:r>
                 <w:rPr>
                   <w:rFonts w:ascii="Calibri" w:hAnsi="Calibri" w:cs="Calibri"/>
@@ -2380,7 +2602,7 @@
                 <w:delText xml:space="preserve">The name </w:delText>
               </w:r>
             </w:del>
-            <w:ins w:id="80" w:author="Stefan Georgiev [2]" w:date="2019-02-26T07:45:00Z">
+            <w:ins w:id="107" w:author="Stefan Georgiev [2]" w:date="2019-02-26T07:45:00Z">
               <w:r>
                 <w:rPr>
                   <w:rFonts w:ascii="Calibri" w:hAnsi="Calibri" w:cs="Calibri"/>
@@ -2400,13 +2622,11 @@
             </w:r>
           </w:p>
         </w:tc>
-        <w:bookmarkStart w:id="81" w:name="_GoBack"/>
-        <w:bookmarkEnd w:id="81"/>
       </w:tr>
       <w:tr>
         <w:tc>
           <w:tcPr>
-            <w:tcW w:w="2722" w:type="dxa"/>
+            <w:tcW w:w="3151" w:type="dxa"/>
             <w:tcBorders>
               <w:top w:val="single" w:sz="8" w:space="0" w:color="A3A3A3"/>
               <w:left w:val="single" w:sz="8" w:space="0" w:color="A3A3A3"/>
@@ -2420,6 +2640,24 @@
               <w:right w:w="80" w:type="dxa"/>
             </w:tcMar>
             <w:hideMark/>
+            <w:tcPrChange w:id="108" w:author="Viswanadham kudapu" w:date="2020-01-13T23:38:00Z">
+              <w:tcPr>
+                <w:tcW w:w="2722" w:type="dxa"/>
+                <w:tcBorders>
+                  <w:top w:val="single" w:sz="8" w:space="0" w:color="A3A3A3"/>
+                  <w:left w:val="single" w:sz="8" w:space="0" w:color="A3A3A3"/>
+                  <w:bottom w:val="single" w:sz="8" w:space="0" w:color="A3A3A3"/>
+                  <w:right w:val="single" w:sz="8" w:space="0" w:color="A3A3A3"/>
+                </w:tcBorders>
+                <w:tcMar>
+                  <w:top w:w="80" w:type="dxa"/>
+                  <w:left w:w="80" w:type="dxa"/>
+                  <w:bottom w:w="80" w:type="dxa"/>
+                  <w:right w:w="80" w:type="dxa"/>
+                </w:tcMar>
+                <w:hideMark/>
+              </w:tcPr>
+            </w:tcPrChange>
           </w:tcPr>
           <w:p>
             <w:pPr>
@@ -2445,7 +2683,7 @@
         </w:tc>
         <w:tc>
           <w:tcPr>
-            <w:tcW w:w="10659" w:type="dxa"/>
+            <w:tcW w:w="5169" w:type="dxa"/>
             <w:tcBorders>
               <w:top w:val="single" w:sz="8" w:space="0" w:color="A3A3A3"/>
               <w:left w:val="single" w:sz="8" w:space="0" w:color="A3A3A3"/>
@@ -2459,6 +2697,24 @@
               <w:right w:w="80" w:type="dxa"/>
             </w:tcMar>
             <w:hideMark/>
+            <w:tcPrChange w:id="109" w:author="Viswanadham kudapu" w:date="2020-01-13T23:38:00Z">
+              <w:tcPr>
+                <w:tcW w:w="10659" w:type="dxa"/>
+                <w:tcBorders>
+                  <w:top w:val="single" w:sz="8" w:space="0" w:color="A3A3A3"/>
+                  <w:left w:val="single" w:sz="8" w:space="0" w:color="A3A3A3"/>
+                  <w:bottom w:val="single" w:sz="8" w:space="0" w:color="A3A3A3"/>
+                  <w:right w:val="single" w:sz="8" w:space="0" w:color="A3A3A3"/>
+                </w:tcBorders>
+                <w:tcMar>
+                  <w:top w:w="80" w:type="dxa"/>
+                  <w:left w:w="80" w:type="dxa"/>
+                  <w:bottom w:w="80" w:type="dxa"/>
+                  <w:right w:w="80" w:type="dxa"/>
+                </w:tcMar>
+                <w:hideMark/>
+              </w:tcPr>
+            </w:tcPrChange>
           </w:tcPr>
           <w:p>
             <w:pPr>
@@ -2484,7 +2740,7 @@
       <w:tr>
         <w:tc>
           <w:tcPr>
-            <w:tcW w:w="2722" w:type="dxa"/>
+            <w:tcW w:w="3151" w:type="dxa"/>
             <w:tcBorders>
               <w:top w:val="single" w:sz="8" w:space="0" w:color="A3A3A3"/>
               <w:left w:val="single" w:sz="8" w:space="0" w:color="A3A3A3"/>
@@ -2498,6 +2754,24 @@
               <w:right w:w="80" w:type="dxa"/>
             </w:tcMar>
             <w:hideMark/>
+            <w:tcPrChange w:id="110" w:author="Viswanadham kudapu" w:date="2020-01-13T23:38:00Z">
+              <w:tcPr>
+                <w:tcW w:w="2722" w:type="dxa"/>
+                <w:tcBorders>
+                  <w:top w:val="single" w:sz="8" w:space="0" w:color="A3A3A3"/>
+                  <w:left w:val="single" w:sz="8" w:space="0" w:color="A3A3A3"/>
+                  <w:bottom w:val="single" w:sz="8" w:space="0" w:color="A3A3A3"/>
+                  <w:right w:val="single" w:sz="8" w:space="0" w:color="A3A3A3"/>
+                </w:tcBorders>
+                <w:tcMar>
+                  <w:top w:w="80" w:type="dxa"/>
+                  <w:left w:w="80" w:type="dxa"/>
+                  <w:bottom w:w="80" w:type="dxa"/>
+                  <w:right w:w="80" w:type="dxa"/>
+                </w:tcMar>
+                <w:hideMark/>
+              </w:tcPr>
+            </w:tcPrChange>
           </w:tcPr>
           <w:p>
             <w:pPr>
@@ -2523,7 +2797,7 @@
         </w:tc>
         <w:tc>
           <w:tcPr>
-            <w:tcW w:w="10659" w:type="dxa"/>
+            <w:tcW w:w="5169" w:type="dxa"/>
             <w:tcBorders>
               <w:top w:val="single" w:sz="8" w:space="0" w:color="A3A3A3"/>
               <w:left w:val="single" w:sz="8" w:space="0" w:color="A3A3A3"/>
@@ -2537,6 +2811,24 @@
               <w:right w:w="80" w:type="dxa"/>
             </w:tcMar>
             <w:hideMark/>
+            <w:tcPrChange w:id="111" w:author="Viswanadham kudapu" w:date="2020-01-13T23:38:00Z">
+              <w:tcPr>
+                <w:tcW w:w="10659" w:type="dxa"/>
+                <w:tcBorders>
+                  <w:top w:val="single" w:sz="8" w:space="0" w:color="A3A3A3"/>
+                  <w:left w:val="single" w:sz="8" w:space="0" w:color="A3A3A3"/>
+                  <w:bottom w:val="single" w:sz="8" w:space="0" w:color="A3A3A3"/>
+                  <w:right w:val="single" w:sz="8" w:space="0" w:color="A3A3A3"/>
+                </w:tcBorders>
+                <w:tcMar>
+                  <w:top w:w="80" w:type="dxa"/>
+                  <w:left w:w="80" w:type="dxa"/>
+                  <w:bottom w:w="80" w:type="dxa"/>
+                  <w:right w:w="80" w:type="dxa"/>
+                </w:tcMar>
+                <w:hideMark/>
+              </w:tcPr>
+            </w:tcPrChange>
           </w:tcPr>
           <w:p>
             <w:pPr>
@@ -2562,7 +2854,7 @@
       <w:tr>
         <w:tc>
           <w:tcPr>
-            <w:tcW w:w="2722" w:type="dxa"/>
+            <w:tcW w:w="3151" w:type="dxa"/>
             <w:tcBorders>
               <w:top w:val="single" w:sz="8" w:space="0" w:color="A3A3A3"/>
               <w:left w:val="single" w:sz="8" w:space="0" w:color="A3A3A3"/>
@@ -2576,6 +2868,24 @@
               <w:right w:w="80" w:type="dxa"/>
             </w:tcMar>
             <w:hideMark/>
+            <w:tcPrChange w:id="112" w:author="Viswanadham kudapu" w:date="2020-01-13T23:38:00Z">
+              <w:tcPr>
+                <w:tcW w:w="2722" w:type="dxa"/>
+                <w:tcBorders>
+                  <w:top w:val="single" w:sz="8" w:space="0" w:color="A3A3A3"/>
+                  <w:left w:val="single" w:sz="8" w:space="0" w:color="A3A3A3"/>
+                  <w:bottom w:val="single" w:sz="8" w:space="0" w:color="A3A3A3"/>
+                  <w:right w:val="single" w:sz="8" w:space="0" w:color="A3A3A3"/>
+                </w:tcBorders>
+                <w:tcMar>
+                  <w:top w:w="80" w:type="dxa"/>
+                  <w:left w:w="80" w:type="dxa"/>
+                  <w:bottom w:w="80" w:type="dxa"/>
+                  <w:right w:w="80" w:type="dxa"/>
+                </w:tcMar>
+                <w:hideMark/>
+              </w:tcPr>
+            </w:tcPrChange>
           </w:tcPr>
           <w:p>
             <w:pPr>
@@ -2609,7 +2919,7 @@
         </w:tc>
         <w:tc>
           <w:tcPr>
-            <w:tcW w:w="10659" w:type="dxa"/>
+            <w:tcW w:w="5169" w:type="dxa"/>
             <w:tcBorders>
               <w:top w:val="single" w:sz="8" w:space="0" w:color="A3A3A3"/>
               <w:left w:val="single" w:sz="8" w:space="0" w:color="A3A3A3"/>
@@ -2623,6 +2933,24 @@
               <w:right w:w="80" w:type="dxa"/>
             </w:tcMar>
             <w:hideMark/>
+            <w:tcPrChange w:id="113" w:author="Viswanadham kudapu" w:date="2020-01-13T23:38:00Z">
+              <w:tcPr>
+                <w:tcW w:w="10659" w:type="dxa"/>
+                <w:tcBorders>
+                  <w:top w:val="single" w:sz="8" w:space="0" w:color="A3A3A3"/>
+                  <w:left w:val="single" w:sz="8" w:space="0" w:color="A3A3A3"/>
+                  <w:bottom w:val="single" w:sz="8" w:space="0" w:color="A3A3A3"/>
+                  <w:right w:val="single" w:sz="8" w:space="0" w:color="A3A3A3"/>
+                </w:tcBorders>
+                <w:tcMar>
+                  <w:top w:w="80" w:type="dxa"/>
+                  <w:left w:w="80" w:type="dxa"/>
+                  <w:bottom w:w="80" w:type="dxa"/>
+                  <w:right w:w="80" w:type="dxa"/>
+                </w:tcMar>
+                <w:hideMark/>
+              </w:tcPr>
+            </w:tcPrChange>
           </w:tcPr>
           <w:p>
             <w:pPr>
@@ -2642,24 +2970,40 @@
               </w:rPr>
               <w:t xml:space="preserve">URL to the WVD service, default value </w:t>
             </w:r>
-            <w:hyperlink r:id="rId14" w:history="1">
-              <w:r>
-                <w:rPr>
-                  <w:rStyle w:val="Hyperlink"/>
-                  <w:rFonts w:ascii="Calibri" w:eastAsiaTheme="majorEastAsia" w:hAnsi="Calibri" w:cs="Calibri"/>
-                  <w:sz w:val="22"/>
-                  <w:szCs w:val="22"/>
-                </w:rPr>
-                <w:t>https://rdbroker.wvd.microsoft.com</w:t>
-              </w:r>
-            </w:hyperlink>
+            <w:r>
+              <w:fldChar w:fldCharType="begin"/>
+            </w:r>
+            <w:r>
+              <w:instrText xml:space="preserve"> HYPERLINK "https://rdbroker.wvd.microsoft.com" </w:instrText>
+            </w:r>
+            <w:r>
+              <w:fldChar w:fldCharType="separate"/>
+            </w:r>
+            <w:r>
+              <w:rPr>
+                <w:rStyle w:val="Hyperlink"/>
+                <w:rFonts w:ascii="Calibri" w:eastAsiaTheme="majorEastAsia" w:hAnsi="Calibri" w:cs="Calibri"/>
+                <w:sz w:val="22"/>
+                <w:szCs w:val="22"/>
+              </w:rPr>
+              <w:t>https://rdbroker.wvd.microsoft.com</w:t>
+            </w:r>
+            <w:r>
+              <w:rPr>
+                <w:rStyle w:val="Hyperlink"/>
+                <w:rFonts w:ascii="Calibri" w:eastAsiaTheme="majorEastAsia" w:hAnsi="Calibri" w:cs="Calibri"/>
+                <w:sz w:val="22"/>
+                <w:szCs w:val="22"/>
+              </w:rPr>
+              <w:fldChar w:fldCharType="end"/>
+            </w:r>
           </w:p>
         </w:tc>
       </w:tr>
       <w:tr>
         <w:tc>
           <w:tcPr>
-            <w:tcW w:w="2722" w:type="dxa"/>
+            <w:tcW w:w="3151" w:type="dxa"/>
             <w:tcBorders>
               <w:top w:val="single" w:sz="8" w:space="0" w:color="A3A3A3"/>
               <w:left w:val="single" w:sz="8" w:space="0" w:color="A3A3A3"/>
@@ -2673,6 +3017,24 @@
               <w:right w:w="80" w:type="dxa"/>
             </w:tcMar>
             <w:hideMark/>
+            <w:tcPrChange w:id="114" w:author="Viswanadham kudapu" w:date="2020-01-13T23:38:00Z">
+              <w:tcPr>
+                <w:tcW w:w="2722" w:type="dxa"/>
+                <w:tcBorders>
+                  <w:top w:val="single" w:sz="8" w:space="0" w:color="A3A3A3"/>
+                  <w:left w:val="single" w:sz="8" w:space="0" w:color="A3A3A3"/>
+                  <w:bottom w:val="single" w:sz="8" w:space="0" w:color="A3A3A3"/>
+                  <w:right w:val="single" w:sz="8" w:space="0" w:color="A3A3A3"/>
+                </w:tcBorders>
+                <w:tcMar>
+                  <w:top w:w="80" w:type="dxa"/>
+                  <w:left w:w="80" w:type="dxa"/>
+                  <w:bottom w:w="80" w:type="dxa"/>
+                  <w:right w:w="80" w:type="dxa"/>
+                </w:tcMar>
+                <w:hideMark/>
+              </w:tcPr>
+            </w:tcPrChange>
           </w:tcPr>
           <w:p>
             <w:pPr>
@@ -2696,7 +3058,7 @@
         </w:tc>
         <w:tc>
           <w:tcPr>
-            <w:tcW w:w="10659" w:type="dxa"/>
+            <w:tcW w:w="5169" w:type="dxa"/>
             <w:tcBorders>
               <w:top w:val="single" w:sz="8" w:space="0" w:color="A3A3A3"/>
               <w:left w:val="single" w:sz="8" w:space="0" w:color="A3A3A3"/>
@@ -2710,6 +3072,24 @@
               <w:right w:w="80" w:type="dxa"/>
             </w:tcMar>
             <w:hideMark/>
+            <w:tcPrChange w:id="115" w:author="Viswanadham kudapu" w:date="2020-01-13T23:38:00Z">
+              <w:tcPr>
+                <w:tcW w:w="10659" w:type="dxa"/>
+                <w:tcBorders>
+                  <w:top w:val="single" w:sz="8" w:space="0" w:color="A3A3A3"/>
+                  <w:left w:val="single" w:sz="8" w:space="0" w:color="A3A3A3"/>
+                  <w:bottom w:val="single" w:sz="8" w:space="0" w:color="A3A3A3"/>
+                  <w:right w:val="single" w:sz="8" w:space="0" w:color="A3A3A3"/>
+                </w:tcBorders>
+                <w:tcMar>
+                  <w:top w:w="80" w:type="dxa"/>
+                  <w:left w:w="80" w:type="dxa"/>
+                  <w:bottom w:w="80" w:type="dxa"/>
+                  <w:right w:w="80" w:type="dxa"/>
+                </w:tcMar>
+                <w:hideMark/>
+              </w:tcPr>
+            </w:tcPrChange>
           </w:tcPr>
           <w:p>
             <w:pPr>
@@ -2729,7 +3109,7 @@
               </w:rPr>
               <w:t>Service principal application id (it is possible to have the same service princip</w:t>
             </w:r>
-            <w:ins w:id="82" w:author="Clark Nicholson" w:date="2019-01-24T15:51:00Z">
+            <w:ins w:id="116" w:author="Clark Nicholson" w:date="2019-01-24T15:51:00Z">
               <w:r>
                 <w:rPr>
                   <w:rFonts w:ascii="Calibri" w:hAnsi="Calibri" w:cs="Calibri"/>
@@ -2739,7 +3119,7 @@
                 <w:t>al</w:t>
               </w:r>
             </w:ins>
-            <w:del w:id="83" w:author="Clark Nicholson" w:date="2019-01-24T15:51:00Z">
+            <w:del w:id="117" w:author="Clark Nicholson" w:date="2019-01-24T15:51:00Z">
               <w:r>
                 <w:rPr>
                   <w:rFonts w:ascii="Calibri" w:hAnsi="Calibri" w:cs="Calibri"/>
@@ -2781,7 +3161,7 @@
       <w:tr>
         <w:tc>
           <w:tcPr>
-            <w:tcW w:w="2722" w:type="dxa"/>
+            <w:tcW w:w="3151" w:type="dxa"/>
             <w:tcBorders>
               <w:top w:val="single" w:sz="8" w:space="0" w:color="A3A3A3"/>
               <w:left w:val="single" w:sz="8" w:space="0" w:color="A3A3A3"/>
@@ -2795,6 +3175,24 @@
               <w:right w:w="80" w:type="dxa"/>
             </w:tcMar>
             <w:hideMark/>
+            <w:tcPrChange w:id="118" w:author="Viswanadham kudapu" w:date="2020-01-13T23:38:00Z">
+              <w:tcPr>
+                <w:tcW w:w="2722" w:type="dxa"/>
+                <w:tcBorders>
+                  <w:top w:val="single" w:sz="8" w:space="0" w:color="A3A3A3"/>
+                  <w:left w:val="single" w:sz="8" w:space="0" w:color="A3A3A3"/>
+                  <w:bottom w:val="single" w:sz="8" w:space="0" w:color="A3A3A3"/>
+                  <w:right w:val="single" w:sz="8" w:space="0" w:color="A3A3A3"/>
+                </w:tcBorders>
+                <w:tcMar>
+                  <w:top w:w="80" w:type="dxa"/>
+                  <w:left w:w="80" w:type="dxa"/>
+                  <w:bottom w:w="80" w:type="dxa"/>
+                  <w:right w:w="80" w:type="dxa"/>
+                </w:tcMar>
+                <w:hideMark/>
+              </w:tcPr>
+            </w:tcPrChange>
           </w:tcPr>
           <w:p>
             <w:pPr>
@@ -2820,7 +3218,7 @@
         </w:tc>
         <w:tc>
           <w:tcPr>
-            <w:tcW w:w="10659" w:type="dxa"/>
+            <w:tcW w:w="5169" w:type="dxa"/>
             <w:tcBorders>
               <w:top w:val="single" w:sz="8" w:space="0" w:color="A3A3A3"/>
               <w:left w:val="single" w:sz="8" w:space="0" w:color="A3A3A3"/>
@@ -2834,6 +3232,24 @@
               <w:right w:w="80" w:type="dxa"/>
             </w:tcMar>
             <w:hideMark/>
+            <w:tcPrChange w:id="119" w:author="Viswanadham kudapu" w:date="2020-01-13T23:38:00Z">
+              <w:tcPr>
+                <w:tcW w:w="10659" w:type="dxa"/>
+                <w:tcBorders>
+                  <w:top w:val="single" w:sz="8" w:space="0" w:color="A3A3A3"/>
+                  <w:left w:val="single" w:sz="8" w:space="0" w:color="A3A3A3"/>
+                  <w:bottom w:val="single" w:sz="8" w:space="0" w:color="A3A3A3"/>
+                  <w:right w:val="single" w:sz="8" w:space="0" w:color="A3A3A3"/>
+                </w:tcBorders>
+                <w:tcMar>
+                  <w:top w:w="80" w:type="dxa"/>
+                  <w:left w:w="80" w:type="dxa"/>
+                  <w:bottom w:w="80" w:type="dxa"/>
+                  <w:right w:w="80" w:type="dxa"/>
+                </w:tcMar>
+                <w:hideMark/>
+              </w:tcPr>
+            </w:tcPrChange>
           </w:tcPr>
           <w:p>
             <w:pPr>
@@ -2859,7 +3275,7 @@
       <w:tr>
         <w:tc>
           <w:tcPr>
-            <w:tcW w:w="2722" w:type="dxa"/>
+            <w:tcW w:w="3151" w:type="dxa"/>
             <w:tcBorders>
               <w:top w:val="single" w:sz="8" w:space="0" w:color="A3A3A3"/>
               <w:left w:val="single" w:sz="8" w:space="0" w:color="A3A3A3"/>
@@ -2873,6 +3289,24 @@
               <w:right w:w="80" w:type="dxa"/>
             </w:tcMar>
             <w:hideMark/>
+            <w:tcPrChange w:id="120" w:author="Viswanadham kudapu" w:date="2020-01-13T23:38:00Z">
+              <w:tcPr>
+                <w:tcW w:w="2722" w:type="dxa"/>
+                <w:tcBorders>
+                  <w:top w:val="single" w:sz="8" w:space="0" w:color="A3A3A3"/>
+                  <w:left w:val="single" w:sz="8" w:space="0" w:color="A3A3A3"/>
+                  <w:bottom w:val="single" w:sz="8" w:space="0" w:color="A3A3A3"/>
+                  <w:right w:val="single" w:sz="8" w:space="0" w:color="A3A3A3"/>
+                </w:tcBorders>
+                <w:tcMar>
+                  <w:top w:w="80" w:type="dxa"/>
+                  <w:left w:w="80" w:type="dxa"/>
+                  <w:bottom w:w="80" w:type="dxa"/>
+                  <w:right w:w="80" w:type="dxa"/>
+                </w:tcMar>
+                <w:hideMark/>
+              </w:tcPr>
+            </w:tcPrChange>
           </w:tcPr>
           <w:p>
             <w:pPr>
@@ -2898,7 +3332,7 @@
         </w:tc>
         <w:tc>
           <w:tcPr>
-            <w:tcW w:w="10659" w:type="dxa"/>
+            <w:tcW w:w="5169" w:type="dxa"/>
             <w:tcBorders>
               <w:top w:val="single" w:sz="8" w:space="0" w:color="A3A3A3"/>
               <w:left w:val="single" w:sz="8" w:space="0" w:color="A3A3A3"/>
@@ -2912,6 +3346,24 @@
               <w:right w:w="80" w:type="dxa"/>
             </w:tcMar>
             <w:hideMark/>
+            <w:tcPrChange w:id="121" w:author="Viswanadham kudapu" w:date="2020-01-13T23:38:00Z">
+              <w:tcPr>
+                <w:tcW w:w="10659" w:type="dxa"/>
+                <w:tcBorders>
+                  <w:top w:val="single" w:sz="8" w:space="0" w:color="A3A3A3"/>
+                  <w:left w:val="single" w:sz="8" w:space="0" w:color="A3A3A3"/>
+                  <w:bottom w:val="single" w:sz="8" w:space="0" w:color="A3A3A3"/>
+                  <w:right w:val="single" w:sz="8" w:space="0" w:color="A3A3A3"/>
+                </w:tcBorders>
+                <w:tcMar>
+                  <w:top w:w="80" w:type="dxa"/>
+                  <w:left w:w="80" w:type="dxa"/>
+                  <w:bottom w:w="80" w:type="dxa"/>
+                  <w:right w:w="80" w:type="dxa"/>
+                </w:tcMar>
+                <w:hideMark/>
+              </w:tcPr>
+            </w:tcPrChange>
           </w:tcPr>
           <w:p>
             <w:pPr>
@@ -2937,7 +3389,7 @@
       <w:tr>
         <w:tc>
           <w:tcPr>
-            <w:tcW w:w="2722" w:type="dxa"/>
+            <w:tcW w:w="3151" w:type="dxa"/>
             <w:tcBorders>
               <w:top w:val="single" w:sz="8" w:space="0" w:color="A3A3A3"/>
               <w:left w:val="single" w:sz="8" w:space="0" w:color="A3A3A3"/>
@@ -2951,6 +3403,24 @@
               <w:right w:w="80" w:type="dxa"/>
             </w:tcMar>
             <w:hideMark/>
+            <w:tcPrChange w:id="122" w:author="Viswanadham kudapu" w:date="2020-01-13T23:38:00Z">
+              <w:tcPr>
+                <w:tcW w:w="2722" w:type="dxa"/>
+                <w:tcBorders>
+                  <w:top w:val="single" w:sz="8" w:space="0" w:color="A3A3A3"/>
+                  <w:left w:val="single" w:sz="8" w:space="0" w:color="A3A3A3"/>
+                  <w:bottom w:val="single" w:sz="8" w:space="0" w:color="A3A3A3"/>
+                  <w:right w:val="single" w:sz="8" w:space="0" w:color="A3A3A3"/>
+                </w:tcBorders>
+                <w:tcMar>
+                  <w:top w:w="80" w:type="dxa"/>
+                  <w:left w:w="80" w:type="dxa"/>
+                  <w:bottom w:w="80" w:type="dxa"/>
+                  <w:right w:w="80" w:type="dxa"/>
+                </w:tcMar>
+                <w:hideMark/>
+              </w:tcPr>
+            </w:tcPrChange>
           </w:tcPr>
           <w:p>
             <w:pPr>
@@ -2976,7 +3446,7 @@
         </w:tc>
         <w:tc>
           <w:tcPr>
-            <w:tcW w:w="10659" w:type="dxa"/>
+            <w:tcW w:w="5169" w:type="dxa"/>
             <w:tcBorders>
               <w:top w:val="single" w:sz="8" w:space="0" w:color="A3A3A3"/>
               <w:left w:val="single" w:sz="8" w:space="0" w:color="A3A3A3"/>
@@ -2990,6 +3460,24 @@
               <w:right w:w="80" w:type="dxa"/>
             </w:tcMar>
             <w:hideMark/>
+            <w:tcPrChange w:id="123" w:author="Viswanadham kudapu" w:date="2020-01-13T23:38:00Z">
+              <w:tcPr>
+                <w:tcW w:w="10659" w:type="dxa"/>
+                <w:tcBorders>
+                  <w:top w:val="single" w:sz="8" w:space="0" w:color="A3A3A3"/>
+                  <w:left w:val="single" w:sz="8" w:space="0" w:color="A3A3A3"/>
+                  <w:bottom w:val="single" w:sz="8" w:space="0" w:color="A3A3A3"/>
+                  <w:right w:val="single" w:sz="8" w:space="0" w:color="A3A3A3"/>
+                </w:tcBorders>
+                <w:tcMar>
+                  <w:top w:w="80" w:type="dxa"/>
+                  <w:left w:w="80" w:type="dxa"/>
+                  <w:bottom w:w="80" w:type="dxa"/>
+                  <w:right w:w="80" w:type="dxa"/>
+                </w:tcMar>
+                <w:hideMark/>
+              </w:tcPr>
+            </w:tcPrChange>
           </w:tcPr>
           <w:p>
             <w:pPr>
@@ -3015,7 +3503,7 @@
       <w:tr>
         <w:tc>
           <w:tcPr>
-            <w:tcW w:w="2722" w:type="dxa"/>
+            <w:tcW w:w="3151" w:type="dxa"/>
             <w:tcBorders>
               <w:top w:val="single" w:sz="8" w:space="0" w:color="A3A3A3"/>
               <w:left w:val="single" w:sz="8" w:space="0" w:color="A3A3A3"/>
@@ -3029,6 +3517,24 @@
               <w:right w:w="80" w:type="dxa"/>
             </w:tcMar>
             <w:hideMark/>
+            <w:tcPrChange w:id="124" w:author="Viswanadham kudapu" w:date="2020-01-13T23:38:00Z">
+              <w:tcPr>
+                <w:tcW w:w="2722" w:type="dxa"/>
+                <w:tcBorders>
+                  <w:top w:val="single" w:sz="8" w:space="0" w:color="A3A3A3"/>
+                  <w:left w:val="single" w:sz="8" w:space="0" w:color="A3A3A3"/>
+                  <w:bottom w:val="single" w:sz="8" w:space="0" w:color="A3A3A3"/>
+                  <w:right w:val="single" w:sz="8" w:space="0" w:color="A3A3A3"/>
+                </w:tcBorders>
+                <w:tcMar>
+                  <w:top w:w="80" w:type="dxa"/>
+                  <w:left w:w="80" w:type="dxa"/>
+                  <w:bottom w:w="80" w:type="dxa"/>
+                  <w:right w:w="80" w:type="dxa"/>
+                </w:tcMar>
+                <w:hideMark/>
+              </w:tcPr>
+            </w:tcPrChange>
           </w:tcPr>
           <w:p>
             <w:pPr>
@@ -3054,7 +3560,7 @@
         </w:tc>
         <w:tc>
           <w:tcPr>
-            <w:tcW w:w="10659" w:type="dxa"/>
+            <w:tcW w:w="5169" w:type="dxa"/>
             <w:tcBorders>
               <w:top w:val="single" w:sz="8" w:space="0" w:color="A3A3A3"/>
               <w:left w:val="single" w:sz="8" w:space="0" w:color="A3A3A3"/>
@@ -3068,6 +3574,24 @@
               <w:right w:w="80" w:type="dxa"/>
             </w:tcMar>
             <w:hideMark/>
+            <w:tcPrChange w:id="125" w:author="Viswanadham kudapu" w:date="2020-01-13T23:38:00Z">
+              <w:tcPr>
+                <w:tcW w:w="10659" w:type="dxa"/>
+                <w:tcBorders>
+                  <w:top w:val="single" w:sz="8" w:space="0" w:color="A3A3A3"/>
+                  <w:left w:val="single" w:sz="8" w:space="0" w:color="A3A3A3"/>
+                  <w:bottom w:val="single" w:sz="8" w:space="0" w:color="A3A3A3"/>
+                  <w:right w:val="single" w:sz="8" w:space="0" w:color="A3A3A3"/>
+                </w:tcBorders>
+                <w:tcMar>
+                  <w:top w:w="80" w:type="dxa"/>
+                  <w:left w:w="80" w:type="dxa"/>
+                  <w:bottom w:w="80" w:type="dxa"/>
+                  <w:right w:w="80" w:type="dxa"/>
+                </w:tcMar>
+                <w:hideMark/>
+              </w:tcPr>
+            </w:tcPrChange>
           </w:tcPr>
           <w:p>
             <w:pPr>
@@ -3093,7 +3617,7 @@
       <w:tr>
         <w:tc>
           <w:tcPr>
-            <w:tcW w:w="2722" w:type="dxa"/>
+            <w:tcW w:w="3151" w:type="dxa"/>
             <w:tcBorders>
               <w:top w:val="single" w:sz="8" w:space="0" w:color="A3A3A3"/>
               <w:left w:val="single" w:sz="8" w:space="0" w:color="A3A3A3"/>
@@ -3107,6 +3631,24 @@
               <w:right w:w="80" w:type="dxa"/>
             </w:tcMar>
             <w:hideMark/>
+            <w:tcPrChange w:id="126" w:author="Viswanadham kudapu" w:date="2020-01-13T23:38:00Z">
+              <w:tcPr>
+                <w:tcW w:w="2722" w:type="dxa"/>
+                <w:tcBorders>
+                  <w:top w:val="single" w:sz="8" w:space="0" w:color="A3A3A3"/>
+                  <w:left w:val="single" w:sz="8" w:space="0" w:color="A3A3A3"/>
+                  <w:bottom w:val="single" w:sz="8" w:space="0" w:color="A3A3A3"/>
+                  <w:right w:val="single" w:sz="8" w:space="0" w:color="A3A3A3"/>
+                </w:tcBorders>
+                <w:tcMar>
+                  <w:top w:w="80" w:type="dxa"/>
+                  <w:left w:w="80" w:type="dxa"/>
+                  <w:bottom w:w="80" w:type="dxa"/>
+                  <w:right w:w="80" w:type="dxa"/>
+                </w:tcMar>
+                <w:hideMark/>
+              </w:tcPr>
+            </w:tcPrChange>
           </w:tcPr>
           <w:p>
             <w:pPr>
@@ -3132,7 +3674,7 @@
         </w:tc>
         <w:tc>
           <w:tcPr>
-            <w:tcW w:w="10659" w:type="dxa"/>
+            <w:tcW w:w="5169" w:type="dxa"/>
             <w:tcBorders>
               <w:top w:val="single" w:sz="8" w:space="0" w:color="A3A3A3"/>
               <w:left w:val="single" w:sz="8" w:space="0" w:color="A3A3A3"/>
@@ -3146,6 +3688,24 @@
               <w:right w:w="80" w:type="dxa"/>
             </w:tcMar>
             <w:hideMark/>
+            <w:tcPrChange w:id="127" w:author="Viswanadham kudapu" w:date="2020-01-13T23:38:00Z">
+              <w:tcPr>
+                <w:tcW w:w="10659" w:type="dxa"/>
+                <w:tcBorders>
+                  <w:top w:val="single" w:sz="8" w:space="0" w:color="A3A3A3"/>
+                  <w:left w:val="single" w:sz="8" w:space="0" w:color="A3A3A3"/>
+                  <w:bottom w:val="single" w:sz="8" w:space="0" w:color="A3A3A3"/>
+                  <w:right w:val="single" w:sz="8" w:space="0" w:color="A3A3A3"/>
+                </w:tcBorders>
+                <w:tcMar>
+                  <w:top w:w="80" w:type="dxa"/>
+                  <w:left w:w="80" w:type="dxa"/>
+                  <w:bottom w:w="80" w:type="dxa"/>
+                  <w:right w:w="80" w:type="dxa"/>
+                </w:tcMar>
+                <w:hideMark/>
+              </w:tcPr>
+            </w:tcPrChange>
           </w:tcPr>
           <w:p>
             <w:pPr>
@@ -3165,7 +3725,7 @@
               </w:rPr>
               <w:t>Maximum number of sessions per CPU threshold used to determine when a new RDSH server needs to be started</w:t>
             </w:r>
-            <w:ins w:id="84" w:author="Clark Nicholson" w:date="2019-01-24T15:52:00Z">
+            <w:ins w:id="128" w:author="Clark Nicholson" w:date="2019-01-24T15:52:00Z">
               <w:r>
                 <w:rPr>
                   <w:rFonts w:ascii="Calibri" w:hAnsi="Calibri" w:cs="Calibri"/>
@@ -3181,7 +3741,7 @@
       <w:tr>
         <w:tc>
           <w:tcPr>
-            <w:tcW w:w="2722" w:type="dxa"/>
+            <w:tcW w:w="3151" w:type="dxa"/>
             <w:tcBorders>
               <w:top w:val="single" w:sz="8" w:space="0" w:color="A3A3A3"/>
               <w:left w:val="single" w:sz="8" w:space="0" w:color="A3A3A3"/>
@@ -3195,6 +3755,24 @@
               <w:right w:w="80" w:type="dxa"/>
             </w:tcMar>
             <w:hideMark/>
+            <w:tcPrChange w:id="129" w:author="Viswanadham kudapu" w:date="2020-01-13T23:38:00Z">
+              <w:tcPr>
+                <w:tcW w:w="2722" w:type="dxa"/>
+                <w:tcBorders>
+                  <w:top w:val="single" w:sz="8" w:space="0" w:color="A3A3A3"/>
+                  <w:left w:val="single" w:sz="8" w:space="0" w:color="A3A3A3"/>
+                  <w:bottom w:val="single" w:sz="8" w:space="0" w:color="A3A3A3"/>
+                  <w:right w:val="single" w:sz="8" w:space="0" w:color="A3A3A3"/>
+                </w:tcBorders>
+                <w:tcMar>
+                  <w:top w:w="80" w:type="dxa"/>
+                  <w:left w:w="80" w:type="dxa"/>
+                  <w:bottom w:w="80" w:type="dxa"/>
+                  <w:right w:w="80" w:type="dxa"/>
+                </w:tcMar>
+                <w:hideMark/>
+              </w:tcPr>
+            </w:tcPrChange>
           </w:tcPr>
           <w:p>
             <w:pPr>
@@ -3213,7 +3791,6 @@
                 <w:sz w:val="22"/>
                 <w:szCs w:val="22"/>
               </w:rPr>
-              <w:lastRenderedPageBreak/>
               <w:t>MinimumNumberOfRDSH</w:t>
             </w:r>
             <w:proofErr w:type="spellEnd"/>
@@ -3221,7 +3798,7 @@
         </w:tc>
         <w:tc>
           <w:tcPr>
-            <w:tcW w:w="10659" w:type="dxa"/>
+            <w:tcW w:w="5169" w:type="dxa"/>
             <w:tcBorders>
               <w:top w:val="single" w:sz="8" w:space="0" w:color="A3A3A3"/>
               <w:left w:val="single" w:sz="8" w:space="0" w:color="A3A3A3"/>
@@ -3235,6 +3812,24 @@
               <w:right w:w="80" w:type="dxa"/>
             </w:tcMar>
             <w:hideMark/>
+            <w:tcPrChange w:id="130" w:author="Viswanadham kudapu" w:date="2020-01-13T23:38:00Z">
+              <w:tcPr>
+                <w:tcW w:w="10659" w:type="dxa"/>
+                <w:tcBorders>
+                  <w:top w:val="single" w:sz="8" w:space="0" w:color="A3A3A3"/>
+                  <w:left w:val="single" w:sz="8" w:space="0" w:color="A3A3A3"/>
+                  <w:bottom w:val="single" w:sz="8" w:space="0" w:color="A3A3A3"/>
+                  <w:right w:val="single" w:sz="8" w:space="0" w:color="A3A3A3"/>
+                </w:tcBorders>
+                <w:tcMar>
+                  <w:top w:w="80" w:type="dxa"/>
+                  <w:left w:w="80" w:type="dxa"/>
+                  <w:bottom w:w="80" w:type="dxa"/>
+                  <w:right w:w="80" w:type="dxa"/>
+                </w:tcMar>
+                <w:hideMark/>
+              </w:tcPr>
+            </w:tcPrChange>
           </w:tcPr>
           <w:p>
             <w:pPr>
@@ -3260,7 +3855,7 @@
       <w:tr>
         <w:tc>
           <w:tcPr>
-            <w:tcW w:w="2722" w:type="dxa"/>
+            <w:tcW w:w="3151" w:type="dxa"/>
             <w:tcBorders>
               <w:top w:val="single" w:sz="8" w:space="0" w:color="A3A3A3"/>
               <w:left w:val="single" w:sz="8" w:space="0" w:color="A3A3A3"/>
@@ -3274,6 +3869,24 @@
               <w:right w:w="80" w:type="dxa"/>
             </w:tcMar>
             <w:hideMark/>
+            <w:tcPrChange w:id="131" w:author="Viswanadham kudapu" w:date="2020-01-13T23:38:00Z">
+              <w:tcPr>
+                <w:tcW w:w="2722" w:type="dxa"/>
+                <w:tcBorders>
+                  <w:top w:val="single" w:sz="8" w:space="0" w:color="A3A3A3"/>
+                  <w:left w:val="single" w:sz="8" w:space="0" w:color="A3A3A3"/>
+                  <w:bottom w:val="single" w:sz="8" w:space="0" w:color="A3A3A3"/>
+                  <w:right w:val="single" w:sz="8" w:space="0" w:color="A3A3A3"/>
+                </w:tcBorders>
+                <w:tcMar>
+                  <w:top w:w="80" w:type="dxa"/>
+                  <w:left w:w="80" w:type="dxa"/>
+                  <w:bottom w:w="80" w:type="dxa"/>
+                  <w:right w:w="80" w:type="dxa"/>
+                </w:tcMar>
+                <w:hideMark/>
+              </w:tcPr>
+            </w:tcPrChange>
           </w:tcPr>
           <w:p>
             <w:pPr>
@@ -3299,7 +3912,7 @@
         </w:tc>
         <w:tc>
           <w:tcPr>
-            <w:tcW w:w="10659" w:type="dxa"/>
+            <w:tcW w:w="5169" w:type="dxa"/>
             <w:tcBorders>
               <w:top w:val="single" w:sz="8" w:space="0" w:color="A3A3A3"/>
               <w:left w:val="single" w:sz="8" w:space="0" w:color="A3A3A3"/>
@@ -3313,6 +3926,24 @@
               <w:right w:w="80" w:type="dxa"/>
             </w:tcMar>
             <w:hideMark/>
+            <w:tcPrChange w:id="132" w:author="Viswanadham kudapu" w:date="2020-01-13T23:38:00Z">
+              <w:tcPr>
+                <w:tcW w:w="10659" w:type="dxa"/>
+                <w:tcBorders>
+                  <w:top w:val="single" w:sz="8" w:space="0" w:color="A3A3A3"/>
+                  <w:left w:val="single" w:sz="8" w:space="0" w:color="A3A3A3"/>
+                  <w:bottom w:val="single" w:sz="8" w:space="0" w:color="A3A3A3"/>
+                  <w:right w:val="single" w:sz="8" w:space="0" w:color="A3A3A3"/>
+                </w:tcBorders>
+                <w:tcMar>
+                  <w:top w:w="80" w:type="dxa"/>
+                  <w:left w:w="80" w:type="dxa"/>
+                  <w:bottom w:w="80" w:type="dxa"/>
+                  <w:right w:w="80" w:type="dxa"/>
+                </w:tcMar>
+                <w:hideMark/>
+              </w:tcPr>
+            </w:tcPrChange>
           </w:tcPr>
           <w:p>
             <w:pPr>
@@ -3338,7 +3969,7 @@
       <w:tr>
         <w:tc>
           <w:tcPr>
-            <w:tcW w:w="2722" w:type="dxa"/>
+            <w:tcW w:w="3151" w:type="dxa"/>
             <w:tcBorders>
               <w:top w:val="single" w:sz="8" w:space="0" w:color="A3A3A3"/>
               <w:left w:val="single" w:sz="8" w:space="0" w:color="A3A3A3"/>
@@ -3352,6 +3983,24 @@
               <w:right w:w="80" w:type="dxa"/>
             </w:tcMar>
             <w:hideMark/>
+            <w:tcPrChange w:id="133" w:author="Viswanadham kudapu" w:date="2020-01-13T23:38:00Z">
+              <w:tcPr>
+                <w:tcW w:w="2722" w:type="dxa"/>
+                <w:tcBorders>
+                  <w:top w:val="single" w:sz="8" w:space="0" w:color="A3A3A3"/>
+                  <w:left w:val="single" w:sz="8" w:space="0" w:color="A3A3A3"/>
+                  <w:bottom w:val="single" w:sz="8" w:space="0" w:color="A3A3A3"/>
+                  <w:right w:val="single" w:sz="8" w:space="0" w:color="A3A3A3"/>
+                </w:tcBorders>
+                <w:tcMar>
+                  <w:top w:w="80" w:type="dxa"/>
+                  <w:left w:w="80" w:type="dxa"/>
+                  <w:bottom w:w="80" w:type="dxa"/>
+                  <w:right w:w="80" w:type="dxa"/>
+                </w:tcMar>
+                <w:hideMark/>
+              </w:tcPr>
+            </w:tcPrChange>
           </w:tcPr>
           <w:p>
             <w:pPr>
@@ -3377,7 +4026,7 @@
         </w:tc>
         <w:tc>
           <w:tcPr>
-            <w:tcW w:w="10659" w:type="dxa"/>
+            <w:tcW w:w="5169" w:type="dxa"/>
             <w:tcBorders>
               <w:top w:val="single" w:sz="8" w:space="0" w:color="A3A3A3"/>
               <w:left w:val="single" w:sz="8" w:space="0" w:color="A3A3A3"/>
@@ -3391,6 +4040,24 @@
               <w:right w:w="80" w:type="dxa"/>
             </w:tcMar>
             <w:hideMark/>
+            <w:tcPrChange w:id="134" w:author="Viswanadham kudapu" w:date="2020-01-13T23:38:00Z">
+              <w:tcPr>
+                <w:tcW w:w="10659" w:type="dxa"/>
+                <w:tcBorders>
+                  <w:top w:val="single" w:sz="8" w:space="0" w:color="A3A3A3"/>
+                  <w:left w:val="single" w:sz="8" w:space="0" w:color="A3A3A3"/>
+                  <w:bottom w:val="single" w:sz="8" w:space="0" w:color="A3A3A3"/>
+                  <w:right w:val="single" w:sz="8" w:space="0" w:color="A3A3A3"/>
+                </w:tcBorders>
+                <w:tcMar>
+                  <w:top w:w="80" w:type="dxa"/>
+                  <w:left w:w="80" w:type="dxa"/>
+                  <w:bottom w:w="80" w:type="dxa"/>
+                  <w:right w:w="80" w:type="dxa"/>
+                </w:tcMar>
+                <w:hideMark/>
+              </w:tcPr>
+            </w:tcPrChange>
           </w:tcPr>
           <w:p>
             <w:pPr>
@@ -3410,9 +4077,9 @@
               </w:rPr>
               <w:t xml:space="preserve">Message </w:t>
             </w:r>
-            <w:commentRangeStart w:id="85"/>
-            <w:commentRangeStart w:id="86"/>
-            <w:del w:id="87" w:author="Stefan Georgiev" w:date="2019-02-05T15:17:00Z">
+            <w:commentRangeStart w:id="135"/>
+            <w:commentRangeStart w:id="136"/>
+            <w:del w:id="137" w:author="Stefan Georgiev" w:date="2019-02-05T15:17:00Z">
               <w:r>
                 <w:rPr>
                   <w:rFonts w:ascii="Calibri" w:hAnsi="Calibri" w:cs="Calibri"/>
@@ -3422,7 +4089,7 @@
                 <w:delText>b</w:delText>
               </w:r>
             </w:del>
-            <w:ins w:id="88" w:author="Stefan Georgiev" w:date="2019-02-05T15:17:00Z">
+            <w:ins w:id="138" w:author="Stefan Georgiev" w:date="2019-02-05T15:17:00Z">
               <w:r>
                 <w:rPr>
                   <w:rFonts w:ascii="Calibri" w:hAnsi="Calibri" w:cs="Calibri"/>
@@ -3432,7 +4099,7 @@
                 <w:t>title</w:t>
               </w:r>
             </w:ins>
-            <w:del w:id="89" w:author="Stefan Georgiev" w:date="2019-02-05T15:17:00Z">
+            <w:del w:id="139" w:author="Stefan Georgiev" w:date="2019-02-05T15:17:00Z">
               <w:r>
                 <w:rPr>
                   <w:rFonts w:ascii="Calibri" w:hAnsi="Calibri" w:cs="Calibri"/>
@@ -3450,23 +4117,23 @@
               </w:rPr>
               <w:t xml:space="preserve"> </w:t>
             </w:r>
-            <w:commentRangeEnd w:id="85"/>
+            <w:commentRangeEnd w:id="135"/>
             <w:r>
               <w:rPr>
                 <w:rStyle w:val="CommentReference"/>
                 <w:rFonts w:asciiTheme="minorHAnsi" w:eastAsiaTheme="minorEastAsia" w:hAnsiTheme="minorHAnsi" w:cstheme="minorBidi"/>
                 <w:lang w:eastAsia="zh-CN"/>
               </w:rPr>
-              <w:commentReference w:id="85"/>
+              <w:commentReference w:id="135"/>
             </w:r>
-            <w:commentRangeEnd w:id="86"/>
+            <w:commentRangeEnd w:id="136"/>
             <w:r>
               <w:rPr>
                 <w:rStyle w:val="CommentReference"/>
                 <w:rFonts w:asciiTheme="minorHAnsi" w:eastAsiaTheme="minorEastAsia" w:hAnsiTheme="minorHAnsi" w:cstheme="minorBidi"/>
                 <w:lang w:eastAsia="zh-CN"/>
               </w:rPr>
-              <w:commentReference w:id="86"/>
+              <w:commentReference w:id="136"/>
             </w:r>
             <w:r>
               <w:rPr>
@@ -3482,7 +4149,7 @@
       <w:tr>
         <w:tc>
           <w:tcPr>
-            <w:tcW w:w="2722" w:type="dxa"/>
+            <w:tcW w:w="3151" w:type="dxa"/>
             <w:tcBorders>
               <w:top w:val="single" w:sz="8" w:space="0" w:color="A3A3A3"/>
               <w:left w:val="single" w:sz="8" w:space="0" w:color="A3A3A3"/>
@@ -3496,6 +4163,24 @@
               <w:right w:w="80" w:type="dxa"/>
             </w:tcMar>
             <w:hideMark/>
+            <w:tcPrChange w:id="140" w:author="Viswanadham kudapu" w:date="2020-01-13T23:38:00Z">
+              <w:tcPr>
+                <w:tcW w:w="2722" w:type="dxa"/>
+                <w:tcBorders>
+                  <w:top w:val="single" w:sz="8" w:space="0" w:color="A3A3A3"/>
+                  <w:left w:val="single" w:sz="8" w:space="0" w:color="A3A3A3"/>
+                  <w:bottom w:val="single" w:sz="8" w:space="0" w:color="A3A3A3"/>
+                  <w:right w:val="single" w:sz="8" w:space="0" w:color="A3A3A3"/>
+                </w:tcBorders>
+                <w:tcMar>
+                  <w:top w:w="80" w:type="dxa"/>
+                  <w:left w:w="80" w:type="dxa"/>
+                  <w:bottom w:w="80" w:type="dxa"/>
+                  <w:right w:w="80" w:type="dxa"/>
+                </w:tcMar>
+                <w:hideMark/>
+              </w:tcPr>
+            </w:tcPrChange>
           </w:tcPr>
           <w:p>
             <w:pPr>
@@ -3514,6 +4199,7 @@
                 <w:sz w:val="22"/>
                 <w:szCs w:val="22"/>
               </w:rPr>
+              <w:lastRenderedPageBreak/>
               <w:t>LogOffMessageBody</w:t>
             </w:r>
             <w:proofErr w:type="spellEnd"/>
@@ -3521,7 +4207,7 @@
         </w:tc>
         <w:tc>
           <w:tcPr>
-            <w:tcW w:w="10659" w:type="dxa"/>
+            <w:tcW w:w="5169" w:type="dxa"/>
             <w:tcBorders>
               <w:top w:val="single" w:sz="8" w:space="0" w:color="A3A3A3"/>
               <w:left w:val="single" w:sz="8" w:space="0" w:color="A3A3A3"/>
@@ -3535,6 +4221,24 @@
               <w:right w:w="80" w:type="dxa"/>
             </w:tcMar>
             <w:hideMark/>
+            <w:tcPrChange w:id="141" w:author="Viswanadham kudapu" w:date="2020-01-13T23:38:00Z">
+              <w:tcPr>
+                <w:tcW w:w="10659" w:type="dxa"/>
+                <w:tcBorders>
+                  <w:top w:val="single" w:sz="8" w:space="0" w:color="A3A3A3"/>
+                  <w:left w:val="single" w:sz="8" w:space="0" w:color="A3A3A3"/>
+                  <w:bottom w:val="single" w:sz="8" w:space="0" w:color="A3A3A3"/>
+                  <w:right w:val="single" w:sz="8" w:space="0" w:color="A3A3A3"/>
+                </w:tcBorders>
+                <w:tcMar>
+                  <w:top w:w="80" w:type="dxa"/>
+                  <w:left w:w="80" w:type="dxa"/>
+                  <w:bottom w:w="80" w:type="dxa"/>
+                  <w:right w:w="80" w:type="dxa"/>
+                </w:tcMar>
+                <w:hideMark/>
+              </w:tcPr>
+            </w:tcPrChange>
           </w:tcPr>
           <w:p>
             <w:pPr>
@@ -3546,7 +4250,7 @@
                 <w:szCs w:val="22"/>
               </w:rPr>
             </w:pPr>
-            <w:ins w:id="90" w:author="Stefan Georgiev" w:date="2019-02-05T15:18:00Z">
+            <w:ins w:id="142" w:author="Stefan Georgiev" w:date="2019-02-05T15:18:00Z">
               <w:r>
                 <w:rPr>
                   <w:rFonts w:ascii="Calibri" w:hAnsi="Calibri" w:cs="Calibri"/>
@@ -3556,7 +4260,7 @@
                 <w:t>Body of message warning users they will be logged off e.g. "</w:t>
               </w:r>
             </w:ins>
-            <w:ins w:id="91" w:author="Stefan Georgiev" w:date="2019-02-05T15:17:00Z">
+            <w:ins w:id="143" w:author="Stefan Georgiev" w:date="2019-02-05T15:17:00Z">
               <w:r>
                 <w:rPr>
                   <w:rFonts w:ascii="Calibri" w:hAnsi="Calibri" w:cs="Calibri"/>
@@ -3566,7 +4270,7 @@
                 <w:t>Please save your work and logoff, the machine will shut down in XXX minutes</w:t>
               </w:r>
             </w:ins>
-            <w:ins w:id="92" w:author="Stefan Georgiev" w:date="2019-02-05T15:18:00Z">
+            <w:ins w:id="144" w:author="Stefan Georgiev" w:date="2019-02-05T15:18:00Z">
               <w:r>
                 <w:rPr>
                   <w:rFonts w:ascii="Calibri" w:hAnsi="Calibri" w:cs="Calibri"/>
@@ -3576,12 +4280,12 @@
                 <w:t>”</w:t>
               </w:r>
             </w:ins>
-            <w:commentRangeStart w:id="93"/>
-            <w:commentRangeStart w:id="94"/>
-            <w:commentRangeStart w:id="95"/>
-            <w:commentRangeStart w:id="96"/>
-            <w:commentRangeStart w:id="97"/>
-            <w:del w:id="98" w:author="Stefan Georgiev" w:date="2019-02-05T15:17:00Z">
+            <w:commentRangeStart w:id="145"/>
+            <w:commentRangeStart w:id="146"/>
+            <w:commentRangeStart w:id="147"/>
+            <w:commentRangeStart w:id="148"/>
+            <w:commentRangeStart w:id="149"/>
+            <w:del w:id="150" w:author="Stefan Georgiev" w:date="2019-02-05T15:17:00Z">
               <w:r>
                 <w:rPr>
                   <w:rFonts w:ascii="Calibri" w:hAnsi="Calibri" w:cs="Calibri"/>
@@ -3599,45 +4303,45 @@
               </w:rPr>
               <w:t>!</w:t>
             </w:r>
-            <w:commentRangeEnd w:id="93"/>
+            <w:commentRangeEnd w:id="145"/>
             <w:r>
-              <w:commentReference w:id="93"/>
+              <w:commentReference w:id="145"/>
             </w:r>
-            <w:commentRangeEnd w:id="94"/>
+            <w:commentRangeEnd w:id="146"/>
             <w:r>
               <w:rPr>
                 <w:rStyle w:val="CommentReference"/>
                 <w:rFonts w:asciiTheme="minorHAnsi" w:eastAsiaTheme="minorEastAsia" w:hAnsiTheme="minorHAnsi" w:cstheme="minorBidi"/>
                 <w:lang w:eastAsia="zh-CN"/>
               </w:rPr>
-              <w:commentReference w:id="94"/>
+              <w:commentReference w:id="146"/>
             </w:r>
-            <w:commentRangeEnd w:id="95"/>
+            <w:commentRangeEnd w:id="147"/>
             <w:r>
               <w:rPr>
                 <w:rStyle w:val="CommentReference"/>
                 <w:rFonts w:asciiTheme="minorHAnsi" w:eastAsiaTheme="minorEastAsia" w:hAnsiTheme="minorHAnsi" w:cstheme="minorBidi"/>
                 <w:lang w:eastAsia="zh-CN"/>
               </w:rPr>
-              <w:commentReference w:id="95"/>
+              <w:commentReference w:id="147"/>
             </w:r>
-            <w:commentRangeEnd w:id="96"/>
+            <w:commentRangeEnd w:id="148"/>
             <w:r>
               <w:rPr>
                 <w:rStyle w:val="CommentReference"/>
                 <w:rFonts w:asciiTheme="minorHAnsi" w:eastAsiaTheme="minorEastAsia" w:hAnsiTheme="minorHAnsi" w:cstheme="minorBidi"/>
                 <w:lang w:eastAsia="zh-CN"/>
               </w:rPr>
-              <w:commentReference w:id="96"/>
+              <w:commentReference w:id="148"/>
             </w:r>
-            <w:commentRangeEnd w:id="97"/>
+            <w:commentRangeEnd w:id="149"/>
             <w:r>
               <w:rPr>
                 <w:rStyle w:val="CommentReference"/>
                 <w:rFonts w:asciiTheme="minorHAnsi" w:eastAsiaTheme="minorEastAsia" w:hAnsiTheme="minorHAnsi" w:cstheme="minorBidi"/>
                 <w:lang w:eastAsia="zh-CN"/>
               </w:rPr>
-              <w:commentReference w:id="97"/>
+              <w:commentReference w:id="149"/>
             </w:r>
           </w:p>
         </w:tc>
@@ -3669,12 +4373,12 @@
           <w:numId w:val="3"/>
         </w:numPr>
       </w:pPr>
-      <w:ins w:id="101" w:author="Stefan Georgiev" w:date="2019-02-05T15:06:00Z">
+      <w:ins w:id="153" w:author="Stefan Georgiev" w:date="2019-02-05T15:06:00Z">
         <w:r>
           <w:t xml:space="preserve">Start </w:t>
         </w:r>
       </w:ins>
-      <w:del w:id="102" w:author="Stefan Georgiev" w:date="2019-02-05T15:07:00Z">
+      <w:del w:id="154" w:author="Stefan Georgiev" w:date="2019-02-05T15:07:00Z">
         <w:r>
           <w:delText xml:space="preserve">In </w:delText>
         </w:r>
@@ -3988,12 +4692,12 @@
       <w:r>
         <w:t>\</w:t>
       </w:r>
-      <w:del w:id="103" w:author="Stefan Georgiev [2]" w:date="2019-04-09T08:29:00Z">
+      <w:del w:id="155" w:author="Stefan Georgiev [2]" w:date="2019-04-09T08:29:00Z">
         <w:r>
           <w:delText>RDSScaler</w:delText>
         </w:r>
       </w:del>
-      <w:ins w:id="104" w:author="Stefan Georgiev [2]" w:date="2019-04-09T08:29:00Z">
+      <w:ins w:id="156" w:author="Stefan Georgiev [2]" w:date="2019-04-09T08:29:00Z">
         <w:r>
           <w:t>basicScale</w:t>
         </w:r>
@@ -4169,38 +4873,38 @@
       <w:pPr>
         <w:pStyle w:val="Heading1"/>
       </w:pPr>
-      <w:commentRangeStart w:id="105"/>
-      <w:commentRangeStart w:id="106"/>
-      <w:commentRangeStart w:id="107"/>
+      <w:commentRangeStart w:id="157"/>
+      <w:commentRangeStart w:id="158"/>
+      <w:commentRangeStart w:id="159"/>
       <w:r>
         <w:t>Detailed Description</w:t>
       </w:r>
-      <w:commentRangeEnd w:id="105"/>
+      <w:commentRangeEnd w:id="157"/>
       <w:r>
         <w:rPr>
           <w:rStyle w:val="CommentReference"/>
           <w:rFonts w:asciiTheme="minorHAnsi" w:eastAsiaTheme="minorEastAsia" w:hAnsiTheme="minorHAnsi" w:cstheme="minorBidi"/>
           <w:color w:val="auto"/>
         </w:rPr>
-        <w:commentReference w:id="105"/>
-      </w:r>
-      <w:commentRangeEnd w:id="106"/>
+        <w:commentReference w:id="157"/>
+      </w:r>
+      <w:commentRangeEnd w:id="158"/>
       <w:r>
         <w:rPr>
           <w:rStyle w:val="CommentReference"/>
           <w:rFonts w:asciiTheme="minorHAnsi" w:eastAsiaTheme="minorEastAsia" w:hAnsiTheme="minorHAnsi" w:cstheme="minorBidi"/>
           <w:color w:val="auto"/>
         </w:rPr>
-        <w:commentReference w:id="106"/>
-      </w:r>
-      <w:commentRangeEnd w:id="107"/>
+        <w:commentReference w:id="158"/>
+      </w:r>
+      <w:commentRangeEnd w:id="159"/>
       <w:r>
         <w:rPr>
           <w:rStyle w:val="CommentReference"/>
           <w:rFonts w:asciiTheme="minorHAnsi" w:eastAsiaTheme="minorEastAsia" w:hAnsiTheme="minorHAnsi" w:cstheme="minorBidi"/>
           <w:color w:val="auto"/>
         </w:rPr>
-        <w:commentReference w:id="107"/>
+        <w:commentReference w:id="159"/>
       </w:r>
     </w:p>
     <w:p>
@@ -4231,52 +4935,52 @@
     </w:p>
     <w:p>
       <w:r>
+        <w:t xml:space="preserve">During the off-peak usage time, the script determines which RDSH servers should be shutdown based on the </w:t>
+      </w:r>
+      <w:proofErr w:type="spellStart"/>
+      <w:r>
+        <w:t>MinimumNumberOfRDSH</w:t>
+      </w:r>
+      <w:proofErr w:type="spellEnd"/>
+      <w:r>
+        <w:t xml:space="preserve"> parameter in the config.xml file. The script will set the RDSH servers to drain mode to prevent new sessions connecting to the hosts. If the </w:t>
+      </w:r>
+      <w:proofErr w:type="spellStart"/>
+      <w:r>
+        <w:t>LimitSecondsToForceLogOffUser</w:t>
+      </w:r>
+      <w:proofErr w:type="spellEnd"/>
+      <w:r>
+        <w:t xml:space="preserve"> parameter in the config.xml file is set to a non-zero positive value, the script will notify any logged on users to save work, wait the configured amount of time, and then force the users to logoff. Once there are no user sessions on an RDSH server, it will shut down the RDSH server. </w:t>
+      </w:r>
+    </w:p>
+    <w:p>
+      <w:r>
         <w:lastRenderedPageBreak/>
-        <w:t xml:space="preserve">During the off-peak usage time, the script determines which RDSH servers should be shutdown based on the </w:t>
+        <w:t xml:space="preserve">If </w:t>
       </w:r>
       <w:proofErr w:type="spellStart"/>
       <w:r>
-        <w:t>MinimumNumberOfRDSH</w:t>
+        <w:t>LimitSecondsToForceLogOffUser</w:t>
       </w:r>
       <w:proofErr w:type="spellEnd"/>
       <w:r>
-        <w:t xml:space="preserve"> parameter in the config.xml file. The script will set the RDSH servers to drain mode to prevent new sessions connecting to the hosts. If the </w:t>
-      </w:r>
-      <w:proofErr w:type="spellStart"/>
-      <w:r>
-        <w:t>LimitSecondsToForceLogOffUser</w:t>
-      </w:r>
-      <w:proofErr w:type="spellEnd"/>
-      <w:r>
-        <w:t xml:space="preserve"> parameter in the config.xml file is set to a non-zero positive value, the script will notify any logged on users to save work, wait the configured amount of time, and then force the users to logoff. Once there are no user sessions on an RDSH server, it will shut down the RDSH server. </w:t>
-      </w:r>
-    </w:p>
-    <w:p>
-      <w:r>
-        <w:t xml:space="preserve">If </w:t>
-      </w:r>
-      <w:proofErr w:type="spellStart"/>
-      <w:r>
-        <w:t>LimitSecondsToForceLogOffUser</w:t>
-      </w:r>
-      <w:proofErr w:type="spellEnd"/>
-      <w:r>
         <w:t xml:space="preserve"> parameter in the config.xml file is set to zero, the script will allow the session configuration setting in the collection properties to handle the logoff of user sessions. If there are any sessions on an RDSH server, it will leave the RDSH server running. If there are no sessions, the script will shut down the RDSH server.</w:t>
       </w:r>
     </w:p>
     <w:p>
-      <w:commentRangeStart w:id="109"/>
+      <w:commentRangeStart w:id="161"/>
       <w:r>
         <w:t xml:space="preserve">The script is designed to run periodically on the </w:t>
       </w:r>
-      <w:commentRangeStart w:id="110"/>
-      <w:commentRangeStart w:id="111"/>
-      <w:del w:id="112" w:author="Stefan Georgiev" w:date="2019-02-05T15:20:00Z">
+      <w:commentRangeStart w:id="162"/>
+      <w:commentRangeStart w:id="163"/>
+      <w:del w:id="164" w:author="Stefan Georgiev" w:date="2019-02-05T15:20:00Z">
         <w:r>
           <w:delText>Remote Desktop (RD) Connection Broker</w:delText>
         </w:r>
       </w:del>
-      <w:ins w:id="113" w:author="Stefan Georgiev" w:date="2019-02-05T15:20:00Z">
+      <w:ins w:id="165" w:author="Stefan Georgiev" w:date="2019-02-05T15:20:00Z">
         <w:r>
           <w:t>scaler VM</w:t>
         </w:r>
@@ -4284,36 +4988,36 @@
       <w:r>
         <w:t xml:space="preserve"> </w:t>
       </w:r>
-      <w:commentRangeEnd w:id="110"/>
+      <w:commentRangeEnd w:id="162"/>
       <w:r>
         <w:rPr>
           <w:rStyle w:val="CommentReference"/>
         </w:rPr>
-        <w:commentReference w:id="110"/>
-      </w:r>
-      <w:commentRangeEnd w:id="111"/>
+        <w:commentReference w:id="162"/>
+      </w:r>
+      <w:commentRangeEnd w:id="163"/>
       <w:r>
         <w:rPr>
           <w:rStyle w:val="CommentReference"/>
         </w:rPr>
-        <w:commentReference w:id="111"/>
+        <w:commentReference w:id="163"/>
       </w:r>
       <w:r>
         <w:t>server using Task Scheduler. You should select the appropriate time interval based on the size of your RDS environment since starting and shutting down virtual machines can take some time.</w:t>
       </w:r>
-      <w:commentRangeEnd w:id="109"/>
+      <w:commentRangeEnd w:id="161"/>
       <w:r>
         <w:rPr>
           <w:rStyle w:val="CommentReference"/>
         </w:rPr>
-        <w:commentReference w:id="109"/>
-      </w:r>
-      <w:ins w:id="115" w:author="Stefan Georgiev" w:date="2019-02-05T15:21:00Z">
+        <w:commentReference w:id="161"/>
+      </w:r>
+      <w:ins w:id="167" w:author="Stefan Georgiev" w:date="2019-02-05T15:21:00Z">
         <w:r>
           <w:t xml:space="preserve"> We recommend running the scaling script </w:t>
         </w:r>
       </w:ins>
-      <w:ins w:id="116" w:author="Stefan Georgiev" w:date="2019-02-05T15:22:00Z">
+      <w:ins w:id="168" w:author="Stefan Georgiev" w:date="2019-02-05T15:22:00Z">
         <w:r>
           <w:t>every 15 minutes.</w:t>
         </w:r>
@@ -4322,10 +5026,10 @@
     <w:p>
       <w:pPr>
         <w:rPr>
-          <w:del w:id="117" w:author="Stefan Georgiev" w:date="2019-02-05T15:22:00Z"/>
-        </w:rPr>
-      </w:pPr>
-      <w:del w:id="118" w:author="Stefan Georgiev" w:date="2019-02-05T15:22:00Z">
+          <w:del w:id="169" w:author="Stefan Georgiev" w:date="2019-02-05T15:22:00Z"/>
+        </w:rPr>
+      </w:pPr>
+      <w:del w:id="170" w:author="Stefan Georgiev" w:date="2019-02-05T15:22:00Z">
         <w:r>
           <w:delText>If you have two RD Connection Brokers in a high availability configuration, you can deploy the script on both RD Connection Brokers. The script will automatically determine which RD Connection Broker is the active management server. Only the script running on the active management server will affect the RDSH servers. The script that is not running on the active management server will simply exit.</w:delText>
         </w:r>
@@ -4515,8 +5219,8 @@
             <w:tcW w:w="985" w:type="dxa"/>
           </w:tcPr>
           <w:p>
-            <w:commentRangeStart w:id="119"/>
-            <w:commentRangeStart w:id="120"/>
+            <w:commentRangeStart w:id="171"/>
+            <w:commentRangeStart w:id="172"/>
             <w:r>
               <w:t>V2.0</w:t>
             </w:r>
@@ -4540,23 +5244,23 @@
             <w:r>
               <w:t>Updated the script to support Azure Resource Manager</w:t>
             </w:r>
-            <w:commentRangeEnd w:id="119"/>
+            <w:commentRangeEnd w:id="171"/>
             <w:r>
               <w:rPr>
                 <w:rStyle w:val="CommentReference"/>
               </w:rPr>
-              <w:commentReference w:id="119"/>
+              <w:commentReference w:id="171"/>
             </w:r>
             <w:r>
               <w:rPr>
                 <w:rStyle w:val="CommentReference"/>
               </w:rPr>
-              <w:commentReference w:id="120"/>
+              <w:commentReference w:id="172"/>
             </w:r>
           </w:p>
         </w:tc>
       </w:tr>
-      <w:commentRangeEnd w:id="120"/>
+      <w:commentRangeEnd w:id="172"/>
     </w:tbl>
     <w:p>
       <w:pPr>
@@ -4629,7 +5333,7 @@
       </w:r>
     </w:p>
   </w:comment>
-  <w:comment w:id="29" w:author="Scott Manchester" w:date="2019-01-24T12:48:00Z" w:initials="SM">
+  <w:comment w:id="33" w:author="Scott Manchester" w:date="2019-01-24T12:48:00Z" w:initials="SM">
     <w:p>
       <w:r>
         <w:t>I assume this is just for RDS deployment in this case...</w:t>
@@ -4639,7 +5343,7 @@
       </w:r>
     </w:p>
   </w:comment>
-  <w:comment w:id="30" w:author="Christian Montoya" w:date="2019-01-24T12:55:00Z" w:initials="CM">
+  <w:comment w:id="34" w:author="Christian Montoya" w:date="2019-01-24T12:55:00Z" w:initials="CM">
     <w:p>
       <w:pPr>
         <w:pStyle w:val="CommentText"/>
@@ -4670,7 +5374,7 @@
       </w:r>
     </w:p>
   </w:comment>
-  <w:comment w:id="31" w:author="Stefan Georgiev" w:date="2019-02-05T15:11:00Z" w:initials="SG">
+  <w:comment w:id="35" w:author="Stefan Georgiev" w:date="2019-02-05T15:11:00Z" w:initials="SG">
     <w:p>
       <w:pPr>
         <w:pStyle w:val="CommentText"/>
@@ -4686,7 +5390,7 @@
       </w:r>
     </w:p>
   </w:comment>
-  <w:comment w:id="36" w:author="Roop Kiran Chevuri" w:date="2019-01-24T13:34:00Z" w:initials="RC">
+  <w:comment w:id="40" w:author="Roop Kiran Chevuri" w:date="2019-01-24T13:34:00Z" w:initials="RC">
     <w:p>
       <w:pPr>
         <w:pStyle w:val="CommentText"/>
@@ -4718,7 +5422,7 @@
       </w:r>
     </w:p>
   </w:comment>
-  <w:comment w:id="37" w:author="Stefan Georgiev" w:date="2019-02-05T15:13:00Z" w:initials="SG">
+  <w:comment w:id="41" w:author="Stefan Georgiev" w:date="2019-02-05T15:13:00Z" w:initials="SG">
     <w:p>
       <w:pPr>
         <w:pStyle w:val="CommentText"/>
@@ -4735,14 +5439,14 @@
       <w:r>
         <w:instrText xml:space="preserve"> HYPERLINK "mailto:Roop.Chevuri@microsoft.com" </w:instrText>
       </w:r>
-      <w:bookmarkStart w:id="38" w:name="_@_D6AEDFA7225A4DC7B755C915EFF9BCABZ"/>
+      <w:bookmarkStart w:id="42" w:name="_@_D6AEDFA7225A4DC7B755C915EFF9BCABZ"/>
       <w:r>
         <w:rPr>
           <w:rStyle w:val="Mention"/>
         </w:rPr>
         <w:fldChar w:fldCharType="separate"/>
       </w:r>
-      <w:bookmarkEnd w:id="38"/>
+      <w:bookmarkEnd w:id="42"/>
       <w:r>
         <w:rPr>
           <w:rStyle w:val="Mention"/>
@@ -4758,7 +5462,7 @@
       </w:r>
     </w:p>
   </w:comment>
-  <w:comment w:id="50" w:author="Scott Manchester" w:date="2019-01-24T12:50:00Z" w:initials="SM">
+  <w:comment w:id="54" w:author="Scott Manchester" w:date="2019-01-24T12:50:00Z" w:initials="SM">
     <w:p>
       <w:r>
         <w:t xml:space="preserve">Maybe your folder recommendation should say "scaling-HostPool1".  Since you recommend separate folders per </w:t>
@@ -4777,7 +5481,7 @@
     </w:p>
     <w:p/>
   </w:comment>
-  <w:comment w:id="51" w:author="Christian Montoya" w:date="2019-01-24T12:59:00Z" w:initials="CM">
+  <w:comment w:id="55" w:author="Christian Montoya" w:date="2019-01-24T12:59:00Z" w:initials="CM">
     <w:p>
       <w:pPr>
         <w:pStyle w:val="CommentText"/>
@@ -4793,7 +5497,7 @@
       </w:r>
     </w:p>
   </w:comment>
-  <w:comment w:id="52" w:author="Clark Nicholson" w:date="2019-01-24T14:31:00Z" w:initials="CN">
+  <w:comment w:id="56" w:author="Clark Nicholson" w:date="2019-01-24T14:31:00Z" w:initials="CN">
     <w:p>
       <w:pPr>
         <w:pStyle w:val="CommentText"/>
@@ -4809,7 +5513,7 @@
       </w:r>
     </w:p>
   </w:comment>
-  <w:comment w:id="53" w:author="Stefan Georgiev" w:date="2019-02-05T15:14:00Z" w:initials="SG">
+  <w:comment w:id="57" w:author="Stefan Georgiev" w:date="2019-02-05T15:14:00Z" w:initials="SG">
     <w:p>
       <w:pPr>
         <w:pStyle w:val="CommentText"/>
@@ -4826,14 +5530,14 @@
       <w:r>
         <w:instrText xml:space="preserve"> HYPERLINK "mailto:clarkn@microsoft.com" </w:instrText>
       </w:r>
-      <w:bookmarkStart w:id="56" w:name="_@_7B2848809A154CE2A627D500AAC24EE1Z"/>
+      <w:bookmarkStart w:id="60" w:name="_@_7B2848809A154CE2A627D500AAC24EE1Z"/>
       <w:r>
         <w:rPr>
           <w:rStyle w:val="Mention"/>
         </w:rPr>
         <w:fldChar w:fldCharType="separate"/>
       </w:r>
-      <w:bookmarkEnd w:id="56"/>
+      <w:bookmarkEnd w:id="60"/>
       <w:r>
         <w:rPr>
           <w:rStyle w:val="Mention"/>
@@ -4869,14 +5573,14 @@
       <w:r>
         <w:instrText xml:space="preserve"> HYPERLINK "mailto:scottman@microsoft.com" </w:instrText>
       </w:r>
-      <w:bookmarkStart w:id="57" w:name="_@_AAC7A3BF9EEA45B9BC2EBE8983756AD6Z"/>
+      <w:bookmarkStart w:id="61" w:name="_@_AAC7A3BF9EEA45B9BC2EBE8983756AD6Z"/>
       <w:r>
         <w:rPr>
           <w:rStyle w:val="Mention"/>
         </w:rPr>
         <w:fldChar w:fldCharType="separate"/>
       </w:r>
-      <w:bookmarkEnd w:id="57"/>
+      <w:bookmarkEnd w:id="61"/>
       <w:r>
         <w:rPr>
           <w:rStyle w:val="Mention"/>
@@ -4892,7 +5596,7 @@
       </w:r>
     </w:p>
   </w:comment>
-  <w:comment w:id="58" w:author="Christian Montoya" w:date="2019-01-24T12:59:00Z" w:initials="CM">
+  <w:comment w:id="62" w:author="Christian Montoya" w:date="2019-01-24T12:59:00Z" w:initials="CM">
     <w:p>
       <w:pPr>
         <w:pStyle w:val="CommentText"/>
@@ -4908,7 +5612,7 @@
       </w:r>
     </w:p>
   </w:comment>
-  <w:comment w:id="59" w:author="Stefan Georgiev" w:date="2019-02-05T15:15:00Z" w:initials="SG">
+  <w:comment w:id="63" w:author="Stefan Georgiev" w:date="2019-02-05T15:15:00Z" w:initials="SG">
     <w:p>
       <w:pPr>
         <w:pStyle w:val="CommentText"/>
@@ -4919,14 +5623,14 @@
       <w:r>
         <w:instrText xml:space="preserve"> HYPERLINK "mailto:chrimo@microsoft.com" </w:instrText>
       </w:r>
-      <w:bookmarkStart w:id="60" w:name="_@_D569181320C34C14A252D634F2CA7C93Z"/>
+      <w:bookmarkStart w:id="64" w:name="_@_D569181320C34C14A252D634F2CA7C93Z"/>
       <w:r>
         <w:rPr>
           <w:rStyle w:val="Mention"/>
         </w:rPr>
         <w:fldChar w:fldCharType="separate"/>
       </w:r>
-      <w:bookmarkEnd w:id="60"/>
+      <w:bookmarkEnd w:id="64"/>
       <w:r>
         <w:rPr>
           <w:rStyle w:val="Mention"/>
@@ -4959,7 +5663,7 @@
       <w:proofErr w:type="spellEnd"/>
     </w:p>
   </w:comment>
-  <w:comment w:id="65" w:author="Scott Manchester" w:date="2019-01-24T12:50:00Z" w:initials="SM">
+  <w:comment w:id="69" w:author="Scott Manchester" w:date="2019-01-24T12:50:00Z" w:initials="SM">
     <w:p>
       <w:r>
         <w:t>Ditto</w:t>
@@ -4969,7 +5673,7 @@
       </w:r>
     </w:p>
   </w:comment>
-  <w:comment w:id="66" w:author="Stefan Georgiev" w:date="2019-02-05T15:15:00Z" w:initials="SG">
+  <w:comment w:id="70" w:author="Stefan Georgiev" w:date="2019-02-05T15:15:00Z" w:initials="SG">
     <w:p>
       <w:pPr>
         <w:pStyle w:val="CommentText"/>
@@ -4985,7 +5689,7 @@
       </w:r>
     </w:p>
   </w:comment>
-  <w:comment w:id="72" w:author="Clark Nicholson" w:date="2019-01-24T14:40:00Z" w:initials="CN">
+  <w:comment w:id="82" w:author="Clark Nicholson" w:date="2019-01-24T14:40:00Z" w:initials="CN">
     <w:p>
       <w:pPr>
         <w:pStyle w:val="CommentText"/>
@@ -5009,7 +5713,7 @@
       </w:r>
     </w:p>
   </w:comment>
-  <w:comment w:id="73" w:author="Stefan Georgiev" w:date="2019-02-05T15:16:00Z" w:initials="SG">
+  <w:comment w:id="83" w:author="Stefan Georgiev" w:date="2019-02-05T15:16:00Z" w:initials="SG">
     <w:p>
       <w:pPr>
         <w:pStyle w:val="CommentText"/>
@@ -5025,7 +5729,7 @@
       </w:r>
     </w:p>
   </w:comment>
-  <w:comment w:id="85" w:author="Clark Nicholson" w:date="2019-01-24T15:54:00Z" w:initials="CN">
+  <w:comment w:id="135" w:author="Clark Nicholson" w:date="2019-01-24T15:54:00Z" w:initials="CN">
     <w:p>
       <w:pPr>
         <w:pStyle w:val="CommentText"/>
@@ -5041,7 +5745,7 @@
       </w:r>
     </w:p>
   </w:comment>
-  <w:comment w:id="86" w:author="Stefan Georgiev" w:date="2019-02-05T15:17:00Z" w:initials="SG">
+  <w:comment w:id="136" w:author="Stefan Georgiev" w:date="2019-02-05T15:17:00Z" w:initials="SG">
     <w:p>
       <w:pPr>
         <w:pStyle w:val="CommentText"/>
@@ -5057,7 +5761,7 @@
       </w:r>
     </w:p>
   </w:comment>
-  <w:comment w:id="93" w:author="Scott Manchester" w:date="2019-01-24T12:53:00Z" w:initials="SM">
+  <w:comment w:id="145" w:author="Scott Manchester" w:date="2019-01-24T12:53:00Z" w:initials="SM">
     <w:p>
       <w:r>
         <w:t>I would say - Body of message warning users they will be logged off e.g. "Please save your work and logoff, the machine will shut down in XXX minutes".</w:t>
@@ -5067,7 +5771,7 @@
       </w:r>
     </w:p>
   </w:comment>
-  <w:comment w:id="94" w:author="Christian Montoya" w:date="2019-01-24T13:01:00Z" w:initials="CM">
+  <w:comment w:id="146" w:author="Christian Montoya" w:date="2019-01-24T13:01:00Z" w:initials="CM">
     <w:p>
       <w:pPr>
         <w:pStyle w:val="CommentText"/>
@@ -5083,7 +5787,7 @@
       </w:r>
     </w:p>
   </w:comment>
-  <w:comment w:id="95" w:author="Clark Nicholson" w:date="2019-01-24T15:53:00Z" w:initials="CN">
+  <w:comment w:id="147" w:author="Clark Nicholson" w:date="2019-01-24T15:53:00Z" w:initials="CN">
     <w:p>
       <w:pPr>
         <w:pStyle w:val="CommentText"/>
@@ -5099,7 +5803,7 @@
       </w:r>
     </w:p>
   </w:comment>
-  <w:comment w:id="96" w:author="Christian Montoya" w:date="2019-01-24T15:58:00Z" w:initials="CM">
+  <w:comment w:id="148" w:author="Christian Montoya" w:date="2019-01-24T15:58:00Z" w:initials="CM">
     <w:p>
       <w:pPr>
         <w:pStyle w:val="CommentText"/>
@@ -5115,7 +5819,7 @@
       </w:r>
     </w:p>
   </w:comment>
-  <w:comment w:id="97" w:author="Stefan Georgiev" w:date="2019-02-05T15:18:00Z" w:initials="SG">
+  <w:comment w:id="149" w:author="Stefan Georgiev" w:date="2019-02-05T15:18:00Z" w:initials="SG">
     <w:p>
       <w:pPr>
         <w:pStyle w:val="CommentText"/>
@@ -5132,14 +5836,14 @@
       <w:r>
         <w:instrText xml:space="preserve"> HYPERLINK "mailto:scottman@microsoft.com" </w:instrText>
       </w:r>
-      <w:bookmarkStart w:id="99" w:name="_@_F6EE8FE2AB924D52ADE2445C9AB68841Z"/>
+      <w:bookmarkStart w:id="151" w:name="_@_F6EE8FE2AB924D52ADE2445C9AB68841Z"/>
       <w:r>
         <w:rPr>
           <w:rStyle w:val="Mention"/>
         </w:rPr>
         <w:fldChar w:fldCharType="separate"/>
       </w:r>
-      <w:bookmarkEnd w:id="99"/>
+      <w:bookmarkEnd w:id="151"/>
       <w:r>
         <w:rPr>
           <w:rStyle w:val="Mention"/>
@@ -5156,14 +5860,14 @@
       <w:r>
         <w:instrText xml:space="preserve"> HYPERLINK "mailto:chrimo@microsoft.com" </w:instrText>
       </w:r>
-      <w:bookmarkStart w:id="100" w:name="_@_772DD0506C7C4CCAB640C5F37EB72393Z"/>
+      <w:bookmarkStart w:id="152" w:name="_@_772DD0506C7C4CCAB640C5F37EB72393Z"/>
       <w:r>
         <w:rPr>
           <w:rStyle w:val="Mention"/>
         </w:rPr>
         <w:fldChar w:fldCharType="separate"/>
       </w:r>
-      <w:bookmarkEnd w:id="100"/>
+      <w:bookmarkEnd w:id="152"/>
       <w:r>
         <w:rPr>
           <w:rStyle w:val="Mention"/>
@@ -5179,7 +5883,7 @@
       </w:r>
     </w:p>
   </w:comment>
-  <w:comment w:id="105" w:author="Christian Montoya" w:date="2019-01-24T13:15:00Z" w:initials="CM">
+  <w:comment w:id="157" w:author="Christian Montoya" w:date="2019-01-24T13:15:00Z" w:initials="CM">
     <w:p>
       <w:pPr>
         <w:pStyle w:val="CommentText"/>
@@ -5292,7 +5996,7 @@
       </w:r>
     </w:p>
   </w:comment>
-  <w:comment w:id="106" w:author="Stefan Georgiev" w:date="2019-02-05T15:23:00Z" w:initials="SG">
+  <w:comment w:id="158" w:author="Stefan Georgiev" w:date="2019-02-05T15:23:00Z" w:initials="SG">
     <w:p>
       <w:pPr>
         <w:pStyle w:val="CommentText"/>
@@ -5309,14 +6013,14 @@
       <w:r>
         <w:instrText xml:space="preserve"> HYPERLINK "mailto:chrimo@microsoft.com" </w:instrText>
       </w:r>
-      <w:bookmarkStart w:id="108" w:name="_@_2C8F9917165344E6B5C655827D385F3DZ"/>
+      <w:bookmarkStart w:id="160" w:name="_@_2C8F9917165344E6B5C655827D385F3DZ"/>
       <w:r>
         <w:rPr>
           <w:rStyle w:val="Mention"/>
         </w:rPr>
         <w:fldChar w:fldCharType="separate"/>
       </w:r>
-      <w:bookmarkEnd w:id="108"/>
+      <w:bookmarkEnd w:id="160"/>
       <w:r>
         <w:rPr>
           <w:rStyle w:val="Mention"/>
@@ -5338,7 +6042,7 @@
       </w:r>
     </w:p>
   </w:comment>
-  <w:comment w:id="107" w:author="Stefan Georgiev" w:date="2019-02-05T15:23:00Z" w:initials="SG">
+  <w:comment w:id="159" w:author="Stefan Georgiev" w:date="2019-02-05T15:23:00Z" w:initials="SG">
     <w:p>
       <w:pPr>
         <w:pStyle w:val="CommentText"/>
@@ -5351,7 +6055,7 @@
       </w:r>
     </w:p>
   </w:comment>
-  <w:comment w:id="110" w:author="Clark Nicholson" w:date="2019-01-24T15:58:00Z" w:initials="CN">
+  <w:comment w:id="162" w:author="Clark Nicholson" w:date="2019-01-24T15:58:00Z" w:initials="CN">
     <w:p>
       <w:pPr>
         <w:pStyle w:val="CommentText"/>
@@ -5367,7 +6071,7 @@
       </w:r>
     </w:p>
   </w:comment>
-  <w:comment w:id="111" w:author="Stefan Georgiev" w:date="2019-02-05T15:20:00Z" w:initials="SG">
+  <w:comment w:id="163" w:author="Stefan Georgiev" w:date="2019-02-05T15:20:00Z" w:initials="SG">
     <w:p>
       <w:pPr>
         <w:pStyle w:val="CommentText"/>
@@ -5384,14 +6088,14 @@
       <w:r>
         <w:instrText xml:space="preserve"> HYPERLINK "mailto:clarkn@microsoft.com" </w:instrText>
       </w:r>
-      <w:bookmarkStart w:id="114" w:name="_@_58201C9627C24AA5B56F0B0419A2D98EZ"/>
+      <w:bookmarkStart w:id="166" w:name="_@_58201C9627C24AA5B56F0B0419A2D98EZ"/>
       <w:r>
         <w:rPr>
           <w:rStyle w:val="Mention"/>
         </w:rPr>
         <w:fldChar w:fldCharType="separate"/>
       </w:r>
-      <w:bookmarkEnd w:id="114"/>
+      <w:bookmarkEnd w:id="166"/>
       <w:r>
         <w:rPr>
           <w:rStyle w:val="Mention"/>
@@ -5407,7 +6111,7 @@
       </w:r>
     </w:p>
   </w:comment>
-  <w:comment w:id="109" w:author="Scott Manchester" w:date="2019-01-24T12:55:00Z" w:initials="SM">
+  <w:comment w:id="161" w:author="Scott Manchester" w:date="2019-01-24T12:55:00Z" w:initials="SM">
     <w:p>
       <w:pPr>
         <w:pStyle w:val="CommentText"/>
@@ -5423,7 +6127,7 @@
       </w:r>
     </w:p>
   </w:comment>
-  <w:comment w:id="119" w:author="Clark Nicholson" w:date="2019-01-24T17:15:00Z" w:initials="CN">
+  <w:comment w:id="171" w:author="Clark Nicholson" w:date="2019-01-24T17:15:00Z" w:initials="CN">
     <w:p>
       <w:pPr>
         <w:pStyle w:val="CommentText"/>
@@ -5439,7 +6143,7 @@
       </w:r>
     </w:p>
   </w:comment>
-  <w:comment w:id="120" w:author="Stefan Georgiev" w:date="2019-02-05T15:19:00Z" w:initials="SG">
+  <w:comment w:id="172" w:author="Stefan Georgiev" w:date="2019-02-05T15:19:00Z" w:initials="SG">
     <w:p>
       <w:pPr>
         <w:pStyle w:val="CommentText"/>
@@ -6215,6 +6919,9 @@
   <w15:person w15:author="Stefan Georgiev [2]">
     <w15:presenceInfo w15:providerId="AD" w15:userId="S::stgeorgi@microsoft.com::a2223ed1-8da9-4792-a427-d7dee599e69c"/>
   </w15:person>
+  <w15:person w15:author="Viswanadham kudapu">
+    <w15:presenceInfo w15:providerId="AD" w15:userId="S::Viswanadham.kudapu@peopletech.com::85907871-9d84-4744-9332-80976286f6c9"/>
+  </w15:person>
   <w15:person w15:author="Roop Kiran Chevuri">
     <w15:presenceInfo w15:providerId="AD" w15:userId="S::rkiran@microsoft.com::c709a1fa-ba13-4db6-a169-e24f3e8c7e3d"/>
   </w15:person>
@@ -6238,7 +6945,7 @@
       </w:pPr>
     </w:pPrDefault>
   </w:docDefaults>
-  <w:latentStyles w:defLockedState="0" w:defUIPriority="99" w:defSemiHidden="0" w:defUnhideWhenUsed="0" w:defQFormat="0" w:count="376">
+  <w:latentStyles w:defLockedState="0" w:defUIPriority="99" w:defSemiHidden="0" w:defUnhideWhenUsed="0" w:defQFormat="0" w:count="375">
     <w:lsdException w:name="Normal" w:uiPriority="0" w:qFormat="1"/>
     <w:lsdException w:name="heading 1" w:uiPriority="9" w:qFormat="1"/>
     <w:lsdException w:name="heading 2" w:semiHidden="1" w:uiPriority="9" w:unhideWhenUsed="1" w:qFormat="1"/>
@@ -6614,7 +7321,6 @@
     <w:lsdException w:name="Smart Hyperlink" w:semiHidden="1" w:unhideWhenUsed="1"/>
     <w:lsdException w:name="Hashtag" w:semiHidden="1" w:unhideWhenUsed="1"/>
     <w:lsdException w:name="Unresolved Mention" w:semiHidden="1" w:unhideWhenUsed="1"/>
-    <w:lsdException w:name="Smart Link" w:semiHidden="1" w:unhideWhenUsed="1"/>
   </w:latentStyles>
   <w:style w:type="paragraph" w:default="1" w:styleId="Normal">
     <w:name w:val="Normal"/>
@@ -7301,6 +8007,17 @@
 </file>
 
 <file path=customXml/item1.xml><?xml version="1.0" encoding="utf-8"?>
+<p:properties xmlns:p="http://schemas.microsoft.com/office/2006/metadata/properties" xmlns:xsi="http://www.w3.org/2001/XMLSchema-instance" xmlns:pc="http://schemas.microsoft.com/office/infopath/2007/PartnerControls">
+  <documentManagement>
+    <_ip_UnifiedCompliancePolicyUIAction xmlns="http://schemas.microsoft.com/sharepoint/v3" xsi:nil="true"/>
+    <Document_x0020_Type xmlns="544995ba-a8d6-48e7-aff4-02454e815d8b">Functional Spec</Document_x0020_Type>
+    <_ip_UnifiedCompliancePolicyProperties xmlns="http://schemas.microsoft.com/sharepoint/v3" xsi:nil="true"/>
+    <MediaServiceKeyPoints xmlns="544995ba-a8d6-48e7-aff4-02454e815d8b" xsi:nil="true"/>
+  </documentManagement>
+</p:properties>
+</file>
+
+<file path=customXml/item2.xml><?xml version="1.0" encoding="utf-8"?>
 <ct:contentTypeSchema xmlns:ct="http://schemas.microsoft.com/office/2006/metadata/contentType" xmlns:ma="http://schemas.microsoft.com/office/2006/metadata/properties/metaAttributes" ct:_="" ma:_="" ma:contentTypeName="Document" ma:contentTypeID="0x01010026B547EECC129246A828C0BE533B8A03" ma:contentTypeVersion="16" ma:contentTypeDescription="Create a new document." ma:contentTypeScope="" ma:versionID="7cfc52b061ff76d1483bb1dbc587a5c7">
   <xsd:schema xmlns:xsd="http://www.w3.org/2001/XMLSchema" xmlns:xs="http://www.w3.org/2001/XMLSchema" xmlns:p="http://schemas.microsoft.com/office/2006/metadata/properties" xmlns:ns1="http://schemas.microsoft.com/sharepoint/v3" xmlns:ns2="544995ba-a8d6-48e7-aff4-02454e815d8b" xmlns:ns3="17879677-40aa-49b1-9e59-889b373e37e5" targetNamespace="http://schemas.microsoft.com/office/2006/metadata/properties" ma:root="true" ma:fieldsID="099a05e3bc7a7dcdad261826e8458400" ns1:_="" ns2:_="" ns3:_="">
     <xsd:import namespace="http://schemas.microsoft.com/sharepoint/v3"/>
@@ -7553,17 +8270,6 @@
 </ct:contentTypeSchema>
 </file>
 
-<file path=customXml/item2.xml><?xml version="1.0" encoding="utf-8"?>
-<p:properties xmlns:p="http://schemas.microsoft.com/office/2006/metadata/properties" xmlns:xsi="http://www.w3.org/2001/XMLSchema-instance" xmlns:pc="http://schemas.microsoft.com/office/infopath/2007/PartnerControls">
-  <documentManagement>
-    <_ip_UnifiedCompliancePolicyUIAction xmlns="http://schemas.microsoft.com/sharepoint/v3" xsi:nil="true"/>
-    <Document_x0020_Type xmlns="544995ba-a8d6-48e7-aff4-02454e815d8b">Functional Spec</Document_x0020_Type>
-    <_ip_UnifiedCompliancePolicyProperties xmlns="http://schemas.microsoft.com/sharepoint/v3" xsi:nil="true"/>
-    <MediaServiceKeyPoints xmlns="544995ba-a8d6-48e7-aff4-02454e815d8b" xsi:nil="true"/>
-  </documentManagement>
-</p:properties>
-</file>
-
 <file path=customXml/item3.xml><?xml version="1.0" encoding="utf-8"?>
 <?mso-contentType ?>
 <FormTemplates xmlns="http://schemas.microsoft.com/sharepoint/v3/contenttype/forms">
@@ -7574,6 +8280,17 @@
 </file>
 
 <file path=customXml/itemProps1.xml><?xml version="1.0" encoding="utf-8"?>
+<ds:datastoreItem xmlns:ds="http://schemas.openxmlformats.org/officeDocument/2006/customXml" ds:itemID="{FECA7F6A-D499-41F5-9724-0A0DADC0F0CA}">
+  <ds:schemaRefs>
+    <ds:schemaRef ds:uri="http://schemas.microsoft.com/office/2006/metadata/properties"/>
+    <ds:schemaRef ds:uri="http://schemas.microsoft.com/office/infopath/2007/PartnerControls"/>
+    <ds:schemaRef ds:uri="http://schemas.microsoft.com/sharepoint/v3"/>
+    <ds:schemaRef ds:uri="544995ba-a8d6-48e7-aff4-02454e815d8b"/>
+  </ds:schemaRefs>
+</ds:datastoreItem>
+</file>
+
+<file path=customXml/itemProps2.xml><?xml version="1.0" encoding="utf-8"?>
 <ds:datastoreItem xmlns:ds="http://schemas.openxmlformats.org/officeDocument/2006/customXml" ds:itemID="{D12803DD-FA55-4F58-9942-5D84CB674431}">
   <ds:schemaRefs>
     <ds:schemaRef ds:uri="http://schemas.microsoft.com/office/2006/metadata/contentType"/>
@@ -7593,17 +8310,6 @@
 </ds:datastoreItem>
 </file>
 
-<file path=customXml/itemProps2.xml><?xml version="1.0" encoding="utf-8"?>
-<ds:datastoreItem xmlns:ds="http://schemas.openxmlformats.org/officeDocument/2006/customXml" ds:itemID="{FECA7F6A-D499-41F5-9724-0A0DADC0F0CA}">
-  <ds:schemaRefs>
-    <ds:schemaRef ds:uri="http://schemas.microsoft.com/office/2006/metadata/properties"/>
-    <ds:schemaRef ds:uri="http://schemas.microsoft.com/office/infopath/2007/PartnerControls"/>
-    <ds:schemaRef ds:uri="http://schemas.microsoft.com/sharepoint/v3"/>
-    <ds:schemaRef ds:uri="544995ba-a8d6-48e7-aff4-02454e815d8b"/>
-  </ds:schemaRefs>
-</ds:datastoreItem>
-</file>
-
 <file path=customXml/itemProps3.xml><?xml version="1.0" encoding="utf-8"?>
 <ds:datastoreItem xmlns:ds="http://schemas.openxmlformats.org/officeDocument/2006/customXml" ds:itemID="{D3DEAAA2-1DFB-4032-A5C8-5F4DE241AB84}">
   <ds:schemaRefs>

</xml_diff>